<commit_message>
Use Case Descriptions hinzugefügt
</commit_message>
<xml_diff>
--- a/doc/Task04/SoftwareRequirementsSpecificationDocument.docx
+++ b/doc/Task04/SoftwareRequirementsSpecificationDocument.docx
@@ -781,18 +781,20 @@
     </w:p>
     <w:sdt>
       <w:sdtPr>
+        <w:rPr>
+          <w:rFonts w:ascii="Arial" w:eastAsia="Times New Roman" w:hAnsi="Arial" w:cs="Times New Roman"/>
+          <w:b w:val="0"/>
+          <w:bCs w:val="0"/>
+          <w:color w:val="auto"/>
+          <w:lang w:val="de-DE"/>
+        </w:rPr>
         <w:id w:val="-2039349921"/>
         <w:docPartObj>
           <w:docPartGallery w:val="Table of Contents"/>
           <w:docPartUnique/>
         </w:docPartObj>
       </w:sdtPr>
-      <w:sdtEndPr>
-        <w:rPr>
-          <w:rFonts w:ascii="Arial" w:eastAsia="Times New Roman" w:hAnsi="Arial" w:cs="Times New Roman"/>
-          <w:color w:val="auto"/>
-        </w:rPr>
-      </w:sdtEndPr>
+      <w:sdtEndPr/>
       <w:sdtContent>
         <w:p>
           <w:pPr>
@@ -2977,34 +2979,34 @@
             <w:pPr>
               <w:cnfStyle w:val="000000100000" w:firstRow="0" w:lastRow="0" w:firstColumn="0" w:lastColumn="0" w:oddVBand="0" w:evenVBand="0" w:oddHBand="1" w:evenHBand="0" w:firstRowFirstColumn="0" w:firstRowLastColumn="0" w:lastRowFirstColumn="0" w:lastRowLastColumn="0"/>
               <w:rPr>
-                <w:lang w:val="de-CH"/>
-              </w:rPr>
-            </w:pPr>
-            <w:r>
-              <w:rPr>
-                <w:lang w:val="de-CH"/>
-              </w:rPr>
-              <w:t xml:space="preserve">Mental </w:t>
+                <w:lang w:val="en-GB"/>
+              </w:rPr>
+            </w:pPr>
+            <w:r>
+              <w:rPr>
+                <w:lang w:val="en-GB"/>
+              </w:rPr>
+              <w:t xml:space="preserve">Mental Health Care </w:t>
+            </w:r>
+            <w:r>
+              <w:rPr>
+                <w:lang w:val="en-GB"/>
+              </w:rPr>
+              <w:t xml:space="preserve">– </w:t>
             </w:r>
             <w:proofErr w:type="spellStart"/>
             <w:r>
               <w:rPr>
-                <w:lang w:val="de-CH"/>
-              </w:rPr>
-              <w:t>Health</w:t>
+                <w:lang w:val="en-GB"/>
+              </w:rPr>
+              <w:t>Patienten</w:t>
             </w:r>
             <w:proofErr w:type="spellEnd"/>
             <w:r>
               <w:rPr>
-                <w:lang w:val="de-CH"/>
-              </w:rPr>
-              <w:t xml:space="preserve"> Care </w:t>
-            </w:r>
-            <w:r>
-              <w:rPr>
-                <w:lang w:val="de-CH"/>
-              </w:rPr>
-              <w:t>– Patienten Management System</w:t>
+                <w:lang w:val="en-GB"/>
+              </w:rPr>
+              <w:t xml:space="preserve"> Management System</w:t>
             </w:r>
           </w:p>
         </w:tc>
@@ -3018,7 +3020,7 @@
           <w:p>
             <w:pPr>
               <w:rPr>
-                <w:lang w:val="de-CH"/>
+                <w:lang w:val="en-GB"/>
               </w:rPr>
             </w:pPr>
           </w:p>
@@ -3031,7 +3033,7 @@
             <w:pPr>
               <w:cnfStyle w:val="000000000000" w:firstRow="0" w:lastRow="0" w:firstColumn="0" w:lastColumn="0" w:oddVBand="0" w:evenVBand="0" w:oddHBand="0" w:evenHBand="0" w:firstRowFirstColumn="0" w:firstRowLastColumn="0" w:lastRowFirstColumn="0" w:lastRowLastColumn="0"/>
               <w:rPr>
-                <w:lang w:val="de-CH"/>
+                <w:lang w:val="en-GB"/>
               </w:rPr>
             </w:pPr>
           </w:p>
@@ -3049,7 +3051,7 @@
           <w:p>
             <w:pPr>
               <w:rPr>
-                <w:lang w:val="de-CH"/>
+                <w:lang w:val="en-GB"/>
               </w:rPr>
             </w:pPr>
           </w:p>
@@ -3063,7 +3065,7 @@
               <w:ind w:left="-250" w:firstLine="250"/>
               <w:cnfStyle w:val="000000100000" w:firstRow="0" w:lastRow="0" w:firstColumn="0" w:lastColumn="0" w:oddVBand="0" w:evenVBand="0" w:oddHBand="1" w:evenHBand="0" w:firstRowFirstColumn="0" w:firstRowLastColumn="0" w:lastRowFirstColumn="0" w:lastRowLastColumn="0"/>
               <w:rPr>
-                <w:lang w:val="de-CH"/>
+                <w:lang w:val="en-GB"/>
               </w:rPr>
             </w:pPr>
           </w:p>
@@ -3078,7 +3080,7 @@
           <w:p>
             <w:pPr>
               <w:rPr>
-                <w:lang w:val="de-CH"/>
+                <w:lang w:val="en-GB"/>
               </w:rPr>
             </w:pPr>
           </w:p>
@@ -3091,7 +3093,7 @@
             <w:pPr>
               <w:cnfStyle w:val="000000000000" w:firstRow="0" w:lastRow="0" w:firstColumn="0" w:lastColumn="0" w:oddVBand="0" w:evenVBand="0" w:oddHBand="0" w:evenHBand="0" w:firstRowFirstColumn="0" w:firstRowLastColumn="0" w:lastRowFirstColumn="0" w:lastRowLastColumn="0"/>
               <w:rPr>
-                <w:lang w:val="de-CH"/>
+                <w:lang w:val="en-GB"/>
               </w:rPr>
             </w:pPr>
           </w:p>
@@ -3150,106 +3152,3067 @@
       </w:r>
       <w:bookmarkEnd w:id="11"/>
     </w:p>
+    <w:tbl>
+      <w:tblPr>
+        <w:tblStyle w:val="Tabellenraster"/>
+        <w:tblW w:w="0" w:type="auto"/>
+        <w:tblLook w:val="04A0" w:firstRow="1" w:lastRow="0" w:firstColumn="1" w:lastColumn="0" w:noHBand="0" w:noVBand="1"/>
+      </w:tblPr>
+      <w:tblGrid>
+        <w:gridCol w:w="1526"/>
+        <w:gridCol w:w="1559"/>
+        <w:gridCol w:w="284"/>
+        <w:gridCol w:w="5843"/>
+      </w:tblGrid>
+      <w:tr>
+        <w:tc>
+          <w:tcPr>
+            <w:tcW w:w="3085" w:type="dxa"/>
+            <w:gridSpan w:val="2"/>
+            <w:shd w:val="clear" w:color="auto" w:fill="BFBFBF" w:themeFill="background1" w:themeFillShade="BF"/>
+          </w:tcPr>
+          <w:p>
+            <w:pPr>
+              <w:rPr>
+                <w:b/>
+                <w:lang w:val="de-CH"/>
+              </w:rPr>
+            </w:pPr>
+            <w:r>
+              <w:rPr>
+                <w:b/>
+                <w:lang w:val="de-CH"/>
+              </w:rPr>
+              <w:t>Name:</w:t>
+            </w:r>
+          </w:p>
+        </w:tc>
+        <w:tc>
+          <w:tcPr>
+            <w:tcW w:w="6127" w:type="dxa"/>
+            <w:gridSpan w:val="2"/>
+          </w:tcPr>
+          <w:p>
+            <w:pPr>
+              <w:rPr>
+                <w:b/>
+                <w:lang w:val="de-CH"/>
+              </w:rPr>
+            </w:pPr>
+            <w:r>
+              <w:rPr>
+                <w:b/>
+                <w:lang w:val="de-CH"/>
+              </w:rPr>
+              <w:t>Patient erfassen</w:t>
+            </w:r>
+          </w:p>
+        </w:tc>
+      </w:tr>
+      <w:tr>
+        <w:tc>
+          <w:tcPr>
+            <w:tcW w:w="3085" w:type="dxa"/>
+            <w:gridSpan w:val="2"/>
+            <w:shd w:val="clear" w:color="auto" w:fill="BFBFBF" w:themeFill="background1" w:themeFillShade="BF"/>
+          </w:tcPr>
+          <w:p>
+            <w:pPr>
+              <w:rPr>
+                <w:lang w:val="de-CH"/>
+              </w:rPr>
+            </w:pPr>
+            <w:r>
+              <w:rPr>
+                <w:lang w:val="de-CH"/>
+              </w:rPr>
+              <w:t>Nummer:</w:t>
+            </w:r>
+          </w:p>
+        </w:tc>
+        <w:tc>
+          <w:tcPr>
+            <w:tcW w:w="6127" w:type="dxa"/>
+            <w:gridSpan w:val="2"/>
+          </w:tcPr>
+          <w:p>
+            <w:pPr>
+              <w:rPr>
+                <w:lang w:val="de-CH"/>
+              </w:rPr>
+            </w:pPr>
+            <w:r>
+              <w:rPr>
+                <w:lang w:val="de-CH"/>
+              </w:rPr>
+              <w:t>1</w:t>
+            </w:r>
+          </w:p>
+        </w:tc>
+      </w:tr>
+      <w:tr>
+        <w:tc>
+          <w:tcPr>
+            <w:tcW w:w="3085" w:type="dxa"/>
+            <w:gridSpan w:val="2"/>
+            <w:shd w:val="clear" w:color="auto" w:fill="BFBFBF" w:themeFill="background1" w:themeFillShade="BF"/>
+          </w:tcPr>
+          <w:p>
+            <w:pPr>
+              <w:rPr>
+                <w:lang w:val="de-CH"/>
+              </w:rPr>
+            </w:pPr>
+            <w:r>
+              <w:rPr>
+                <w:lang w:val="de-CH"/>
+              </w:rPr>
+              <w:t>Kurzbeschreibung:</w:t>
+            </w:r>
+          </w:p>
+        </w:tc>
+        <w:tc>
+          <w:tcPr>
+            <w:tcW w:w="6127" w:type="dxa"/>
+            <w:gridSpan w:val="2"/>
+          </w:tcPr>
+          <w:p>
+            <w:pPr>
+              <w:rPr>
+                <w:lang w:val="de-CH"/>
+              </w:rPr>
+            </w:pPr>
+            <w:r>
+              <w:rPr>
+                <w:lang w:val="de-CH"/>
+              </w:rPr>
+              <w:t>Ein Patient wird neu im System erfasst.</w:t>
+            </w:r>
+          </w:p>
+        </w:tc>
+      </w:tr>
+      <w:tr>
+        <w:tc>
+          <w:tcPr>
+            <w:tcW w:w="3085" w:type="dxa"/>
+            <w:gridSpan w:val="2"/>
+            <w:shd w:val="clear" w:color="auto" w:fill="BFBFBF" w:themeFill="background1" w:themeFillShade="BF"/>
+          </w:tcPr>
+          <w:p>
+            <w:pPr>
+              <w:rPr>
+                <w:lang w:val="de-CH"/>
+              </w:rPr>
+            </w:pPr>
+            <w:r>
+              <w:rPr>
+                <w:lang w:val="de-CH"/>
+              </w:rPr>
+              <w:t>Akteure:</w:t>
+            </w:r>
+          </w:p>
+        </w:tc>
+        <w:tc>
+          <w:tcPr>
+            <w:tcW w:w="6127" w:type="dxa"/>
+            <w:gridSpan w:val="2"/>
+          </w:tcPr>
+          <w:p>
+            <w:pPr>
+              <w:rPr>
+                <w:lang w:val="de-CH"/>
+              </w:rPr>
+            </w:pPr>
+            <w:r>
+              <w:rPr>
+                <w:lang w:val="de-CH"/>
+              </w:rPr>
+              <w:t>Arzt / Psychiater</w:t>
+            </w:r>
+          </w:p>
+        </w:tc>
+      </w:tr>
+      <w:tr>
+        <w:tc>
+          <w:tcPr>
+            <w:tcW w:w="3085" w:type="dxa"/>
+            <w:gridSpan w:val="2"/>
+            <w:shd w:val="clear" w:color="auto" w:fill="BFBFBF" w:themeFill="background1" w:themeFillShade="BF"/>
+          </w:tcPr>
+          <w:p>
+            <w:pPr>
+              <w:rPr>
+                <w:lang w:val="de-CH"/>
+              </w:rPr>
+            </w:pPr>
+            <w:r>
+              <w:rPr>
+                <w:lang w:val="de-CH"/>
+              </w:rPr>
+              <w:t>Auslöser / Vorbedingung:</w:t>
+            </w:r>
+          </w:p>
+        </w:tc>
+        <w:tc>
+          <w:tcPr>
+            <w:tcW w:w="6127" w:type="dxa"/>
+            <w:gridSpan w:val="2"/>
+          </w:tcPr>
+          <w:p>
+            <w:pPr>
+              <w:rPr>
+                <w:lang w:val="de-CH"/>
+              </w:rPr>
+            </w:pPr>
+            <w:r>
+              <w:rPr>
+                <w:lang w:val="de-CH"/>
+              </w:rPr>
+              <w:t xml:space="preserve">Der Patient existiert noch nicht im System. </w:t>
+            </w:r>
+          </w:p>
+        </w:tc>
+      </w:tr>
+      <w:tr>
+        <w:tc>
+          <w:tcPr>
+            <w:tcW w:w="3085" w:type="dxa"/>
+            <w:gridSpan w:val="2"/>
+            <w:shd w:val="clear" w:color="auto" w:fill="BFBFBF" w:themeFill="background1" w:themeFillShade="BF"/>
+          </w:tcPr>
+          <w:p>
+            <w:pPr>
+              <w:rPr>
+                <w:lang w:val="de-CH"/>
+              </w:rPr>
+            </w:pPr>
+            <w:r>
+              <w:rPr>
+                <w:lang w:val="de-CH"/>
+              </w:rPr>
+              <w:t>Ergebnisse / Nachbedingung:</w:t>
+            </w:r>
+          </w:p>
+        </w:tc>
+        <w:tc>
+          <w:tcPr>
+            <w:tcW w:w="6127" w:type="dxa"/>
+            <w:gridSpan w:val="2"/>
+          </w:tcPr>
+          <w:p>
+            <w:pPr>
+              <w:rPr>
+                <w:lang w:val="de-CH"/>
+              </w:rPr>
+            </w:pPr>
+            <w:r>
+              <w:rPr>
+                <w:lang w:val="de-CH"/>
+              </w:rPr>
+              <w:t>Der Patient ist im System erfasst.</w:t>
+            </w:r>
+          </w:p>
+        </w:tc>
+      </w:tr>
+      <w:tr>
+        <w:tc>
+          <w:tcPr>
+            <w:tcW w:w="9212" w:type="dxa"/>
+            <w:gridSpan w:val="4"/>
+          </w:tcPr>
+          <w:p>
+            <w:pPr>
+              <w:rPr>
+                <w:lang w:val="de-CH"/>
+              </w:rPr>
+            </w:pPr>
+          </w:p>
+        </w:tc>
+      </w:tr>
+      <w:tr>
+        <w:tc>
+          <w:tcPr>
+            <w:tcW w:w="9212" w:type="dxa"/>
+            <w:gridSpan w:val="4"/>
+          </w:tcPr>
+          <w:p>
+            <w:pPr>
+              <w:rPr>
+                <w:lang w:val="de-CH"/>
+              </w:rPr>
+            </w:pPr>
+            <w:r>
+              <w:rPr>
+                <w:lang w:val="de-CH"/>
+              </w:rPr>
+              <w:t>Ablauf:</w:t>
+            </w:r>
+          </w:p>
+        </w:tc>
+      </w:tr>
+      <w:tr>
+        <w:tc>
+          <w:tcPr>
+            <w:tcW w:w="1526" w:type="dxa"/>
+            <w:shd w:val="clear" w:color="auto" w:fill="BFBFBF" w:themeFill="background1" w:themeFillShade="BF"/>
+          </w:tcPr>
+          <w:p>
+            <w:pPr>
+              <w:rPr>
+                <w:lang w:val="de-CH"/>
+              </w:rPr>
+            </w:pPr>
+            <w:r>
+              <w:rPr>
+                <w:lang w:val="de-CH"/>
+              </w:rPr>
+              <w:t>Nr.</w:t>
+            </w:r>
+          </w:p>
+        </w:tc>
+        <w:tc>
+          <w:tcPr>
+            <w:tcW w:w="1843" w:type="dxa"/>
+            <w:gridSpan w:val="2"/>
+            <w:shd w:val="clear" w:color="auto" w:fill="BFBFBF" w:themeFill="background1" w:themeFillShade="BF"/>
+          </w:tcPr>
+          <w:p>
+            <w:pPr>
+              <w:rPr>
+                <w:lang w:val="de-CH"/>
+              </w:rPr>
+            </w:pPr>
+            <w:r>
+              <w:rPr>
+                <w:lang w:val="de-CH"/>
+              </w:rPr>
+              <w:t>Wer</w:t>
+            </w:r>
+          </w:p>
+        </w:tc>
+        <w:tc>
+          <w:tcPr>
+            <w:tcW w:w="5843" w:type="dxa"/>
+            <w:shd w:val="clear" w:color="auto" w:fill="BFBFBF" w:themeFill="background1" w:themeFillShade="BF"/>
+          </w:tcPr>
+          <w:p>
+            <w:pPr>
+              <w:rPr>
+                <w:lang w:val="de-CH"/>
+              </w:rPr>
+            </w:pPr>
+            <w:r>
+              <w:rPr>
+                <w:lang w:val="de-CH"/>
+              </w:rPr>
+              <w:t>Was</w:t>
+            </w:r>
+          </w:p>
+        </w:tc>
+      </w:tr>
+      <w:tr>
+        <w:tc>
+          <w:tcPr>
+            <w:tcW w:w="1526" w:type="dxa"/>
+          </w:tcPr>
+          <w:p>
+            <w:pPr>
+              <w:rPr>
+                <w:lang w:val="de-CH"/>
+              </w:rPr>
+            </w:pPr>
+            <w:r>
+              <w:rPr>
+                <w:lang w:val="de-CH"/>
+              </w:rPr>
+              <w:t>1.0</w:t>
+            </w:r>
+          </w:p>
+        </w:tc>
+        <w:tc>
+          <w:tcPr>
+            <w:tcW w:w="1843" w:type="dxa"/>
+            <w:gridSpan w:val="2"/>
+          </w:tcPr>
+          <w:p>
+            <w:pPr>
+              <w:rPr>
+                <w:lang w:val="de-CH"/>
+              </w:rPr>
+            </w:pPr>
+            <w:r>
+              <w:rPr>
+                <w:lang w:val="de-CH"/>
+              </w:rPr>
+              <w:t>Arzt / Psychiater</w:t>
+            </w:r>
+          </w:p>
+        </w:tc>
+        <w:tc>
+          <w:tcPr>
+            <w:tcW w:w="5843" w:type="dxa"/>
+          </w:tcPr>
+          <w:p>
+            <w:pPr>
+              <w:rPr>
+                <w:lang w:val="de-CH"/>
+              </w:rPr>
+            </w:pPr>
+            <w:r>
+              <w:rPr>
+                <w:lang w:val="de-CH"/>
+              </w:rPr>
+              <w:t>Arzt ruft Patienten Erfassungs- Editor auf</w:t>
+            </w:r>
+          </w:p>
+        </w:tc>
+      </w:tr>
+      <w:tr>
+        <w:tc>
+          <w:tcPr>
+            <w:tcW w:w="1526" w:type="dxa"/>
+          </w:tcPr>
+          <w:p>
+            <w:pPr>
+              <w:rPr>
+                <w:lang w:val="de-CH"/>
+              </w:rPr>
+            </w:pPr>
+            <w:r>
+              <w:rPr>
+                <w:lang w:val="de-CH"/>
+              </w:rPr>
+              <w:t>2.0</w:t>
+            </w:r>
+          </w:p>
+        </w:tc>
+        <w:tc>
+          <w:tcPr>
+            <w:tcW w:w="1843" w:type="dxa"/>
+            <w:gridSpan w:val="2"/>
+          </w:tcPr>
+          <w:p>
+            <w:pPr>
+              <w:rPr>
+                <w:lang w:val="de-CH"/>
+              </w:rPr>
+            </w:pPr>
+            <w:r>
+              <w:rPr>
+                <w:lang w:val="de-CH"/>
+              </w:rPr>
+              <w:t>Arzt / Psychiater</w:t>
+            </w:r>
+          </w:p>
+        </w:tc>
+        <w:tc>
+          <w:tcPr>
+            <w:tcW w:w="5843" w:type="dxa"/>
+          </w:tcPr>
+          <w:p>
+            <w:pPr>
+              <w:rPr>
+                <w:lang w:val="de-CH"/>
+              </w:rPr>
+            </w:pPr>
+            <w:r>
+              <w:rPr>
+                <w:lang w:val="de-CH"/>
+              </w:rPr>
+              <w:t>Arzt gibt Namen, Vornamen, Geb. Datum und Versicherungsnummer, des zu erfassenden Patienten ein.</w:t>
+            </w:r>
+          </w:p>
+        </w:tc>
+      </w:tr>
+      <w:tr>
+        <w:tc>
+          <w:tcPr>
+            <w:tcW w:w="1526" w:type="dxa"/>
+          </w:tcPr>
+          <w:p>
+            <w:pPr>
+              <w:rPr>
+                <w:lang w:val="de-CH"/>
+              </w:rPr>
+            </w:pPr>
+            <w:r>
+              <w:rPr>
+                <w:lang w:val="de-CH"/>
+              </w:rPr>
+              <w:t>3.0</w:t>
+            </w:r>
+          </w:p>
+        </w:tc>
+        <w:tc>
+          <w:tcPr>
+            <w:tcW w:w="1843" w:type="dxa"/>
+            <w:gridSpan w:val="2"/>
+          </w:tcPr>
+          <w:p>
+            <w:pPr>
+              <w:rPr>
+                <w:lang w:val="de-CH"/>
+              </w:rPr>
+            </w:pPr>
+            <w:r>
+              <w:rPr>
+                <w:lang w:val="de-CH"/>
+              </w:rPr>
+              <w:t>System</w:t>
+            </w:r>
+          </w:p>
+        </w:tc>
+        <w:tc>
+          <w:tcPr>
+            <w:tcW w:w="5843" w:type="dxa"/>
+          </w:tcPr>
+          <w:p>
+            <w:pPr>
+              <w:rPr>
+                <w:lang w:val="de-CH"/>
+              </w:rPr>
+            </w:pPr>
+            <w:r>
+              <w:rPr>
+                <w:lang w:val="de-CH"/>
+              </w:rPr>
+              <w:t>Validiert die eingegebenen Daten</w:t>
+            </w:r>
+          </w:p>
+        </w:tc>
+      </w:tr>
+      <w:tr>
+        <w:tc>
+          <w:tcPr>
+            <w:tcW w:w="1526" w:type="dxa"/>
+          </w:tcPr>
+          <w:p>
+            <w:pPr>
+              <w:rPr>
+                <w:lang w:val="de-CH"/>
+              </w:rPr>
+            </w:pPr>
+            <w:r>
+              <w:rPr>
+                <w:lang w:val="de-CH"/>
+              </w:rPr>
+              <w:t>4.0</w:t>
+            </w:r>
+          </w:p>
+        </w:tc>
+        <w:tc>
+          <w:tcPr>
+            <w:tcW w:w="1843" w:type="dxa"/>
+            <w:gridSpan w:val="2"/>
+          </w:tcPr>
+          <w:p>
+            <w:pPr>
+              <w:rPr>
+                <w:lang w:val="de-CH"/>
+              </w:rPr>
+            </w:pPr>
+            <w:r>
+              <w:rPr>
+                <w:lang w:val="de-CH"/>
+              </w:rPr>
+              <w:t>System</w:t>
+            </w:r>
+          </w:p>
+        </w:tc>
+        <w:tc>
+          <w:tcPr>
+            <w:tcW w:w="5843" w:type="dxa"/>
+          </w:tcPr>
+          <w:p>
+            <w:pPr>
+              <w:rPr>
+                <w:lang w:val="de-CH"/>
+              </w:rPr>
+            </w:pPr>
+            <w:r>
+              <w:rPr>
+                <w:lang w:val="de-CH"/>
+              </w:rPr>
+              <w:t>Legt den Patienten in der Datenbank ab.</w:t>
+            </w:r>
+          </w:p>
+        </w:tc>
+      </w:tr>
+      <w:tr>
+        <w:tc>
+          <w:tcPr>
+            <w:tcW w:w="1526" w:type="dxa"/>
+          </w:tcPr>
+          <w:p>
+            <w:pPr>
+              <w:rPr>
+                <w:lang w:val="de-CH"/>
+              </w:rPr>
+            </w:pPr>
+            <w:r>
+              <w:rPr>
+                <w:lang w:val="de-CH"/>
+              </w:rPr>
+              <w:t>5.0</w:t>
+            </w:r>
+          </w:p>
+        </w:tc>
+        <w:tc>
+          <w:tcPr>
+            <w:tcW w:w="1843" w:type="dxa"/>
+            <w:gridSpan w:val="2"/>
+          </w:tcPr>
+          <w:p>
+            <w:pPr>
+              <w:rPr>
+                <w:lang w:val="de-CH"/>
+              </w:rPr>
+            </w:pPr>
+            <w:r>
+              <w:rPr>
+                <w:lang w:val="de-CH"/>
+              </w:rPr>
+              <w:t>System</w:t>
+            </w:r>
+          </w:p>
+        </w:tc>
+        <w:tc>
+          <w:tcPr>
+            <w:tcW w:w="5843" w:type="dxa"/>
+          </w:tcPr>
+          <w:p>
+            <w:pPr>
+              <w:rPr>
+                <w:lang w:val="de-CH"/>
+              </w:rPr>
+            </w:pPr>
+            <w:r>
+              <w:rPr>
+                <w:lang w:val="de-CH"/>
+              </w:rPr>
+              <w:t>Gibt Meldung auf Infoleiste aus.</w:t>
+            </w:r>
+          </w:p>
+        </w:tc>
+      </w:tr>
+      <w:tr>
+        <w:tc>
+          <w:tcPr>
+            <w:tcW w:w="9212" w:type="dxa"/>
+            <w:gridSpan w:val="4"/>
+          </w:tcPr>
+          <w:p>
+            <w:pPr>
+              <w:rPr>
+                <w:lang w:val="de-CH"/>
+              </w:rPr>
+            </w:pPr>
+          </w:p>
+        </w:tc>
+      </w:tr>
+      <w:tr>
+        <w:tc>
+          <w:tcPr>
+            <w:tcW w:w="9212" w:type="dxa"/>
+            <w:gridSpan w:val="4"/>
+          </w:tcPr>
+          <w:p>
+            <w:pPr>
+              <w:rPr>
+                <w:lang w:val="de-CH"/>
+              </w:rPr>
+            </w:pPr>
+            <w:r>
+              <w:rPr>
+                <w:lang w:val="de-CH"/>
+              </w:rPr>
+              <w:t>Ausnahmen, Varianten:</w:t>
+            </w:r>
+          </w:p>
+        </w:tc>
+      </w:tr>
+      <w:tr>
+        <w:tc>
+          <w:tcPr>
+            <w:tcW w:w="1526" w:type="dxa"/>
+            <w:shd w:val="clear" w:color="auto" w:fill="BFBFBF" w:themeFill="background1" w:themeFillShade="BF"/>
+          </w:tcPr>
+          <w:p>
+            <w:pPr>
+              <w:rPr>
+                <w:lang w:val="de-CH"/>
+              </w:rPr>
+            </w:pPr>
+            <w:r>
+              <w:rPr>
+                <w:lang w:val="de-CH"/>
+              </w:rPr>
+              <w:t>Nr.</w:t>
+            </w:r>
+          </w:p>
+        </w:tc>
+        <w:tc>
+          <w:tcPr>
+            <w:tcW w:w="1843" w:type="dxa"/>
+            <w:gridSpan w:val="2"/>
+            <w:shd w:val="clear" w:color="auto" w:fill="BFBFBF" w:themeFill="background1" w:themeFillShade="BF"/>
+          </w:tcPr>
+          <w:p>
+            <w:pPr>
+              <w:rPr>
+                <w:lang w:val="de-CH"/>
+              </w:rPr>
+            </w:pPr>
+            <w:r>
+              <w:rPr>
+                <w:lang w:val="de-CH"/>
+              </w:rPr>
+              <w:t>Wer</w:t>
+            </w:r>
+          </w:p>
+        </w:tc>
+        <w:tc>
+          <w:tcPr>
+            <w:tcW w:w="5843" w:type="dxa"/>
+            <w:shd w:val="clear" w:color="auto" w:fill="BFBFBF" w:themeFill="background1" w:themeFillShade="BF"/>
+          </w:tcPr>
+          <w:p>
+            <w:pPr>
+              <w:rPr>
+                <w:lang w:val="de-CH"/>
+              </w:rPr>
+            </w:pPr>
+            <w:r>
+              <w:rPr>
+                <w:lang w:val="de-CH"/>
+              </w:rPr>
+              <w:t>Was</w:t>
+            </w:r>
+          </w:p>
+        </w:tc>
+      </w:tr>
+      <w:tr>
+        <w:tc>
+          <w:tcPr>
+            <w:tcW w:w="1526" w:type="dxa"/>
+            <w:shd w:val="clear" w:color="auto" w:fill="FFFFFF" w:themeFill="background1"/>
+          </w:tcPr>
+          <w:p>
+            <w:pPr>
+              <w:rPr>
+                <w:lang w:val="de-CH"/>
+              </w:rPr>
+            </w:pPr>
+            <w:r>
+              <w:rPr>
+                <w:lang w:val="de-CH"/>
+              </w:rPr>
+              <w:t>3.1</w:t>
+            </w:r>
+          </w:p>
+        </w:tc>
+        <w:tc>
+          <w:tcPr>
+            <w:tcW w:w="1843" w:type="dxa"/>
+            <w:gridSpan w:val="2"/>
+            <w:shd w:val="clear" w:color="auto" w:fill="FFFFFF" w:themeFill="background1"/>
+          </w:tcPr>
+          <w:p>
+            <w:pPr>
+              <w:rPr>
+                <w:lang w:val="de-CH"/>
+              </w:rPr>
+            </w:pPr>
+            <w:r>
+              <w:rPr>
+                <w:lang w:val="de-CH"/>
+              </w:rPr>
+              <w:t>System</w:t>
+            </w:r>
+          </w:p>
+        </w:tc>
+        <w:tc>
+          <w:tcPr>
+            <w:tcW w:w="5843" w:type="dxa"/>
+            <w:shd w:val="clear" w:color="auto" w:fill="FFFFFF" w:themeFill="background1"/>
+          </w:tcPr>
+          <w:p>
+            <w:pPr>
+              <w:rPr>
+                <w:lang w:val="de-CH"/>
+              </w:rPr>
+            </w:pPr>
+            <w:r>
+              <w:rPr>
+                <w:lang w:val="de-CH"/>
+              </w:rPr>
+              <w:t xml:space="preserve">Daten </w:t>
+            </w:r>
+            <w:proofErr w:type="spellStart"/>
+            <w:r>
+              <w:rPr>
+                <w:lang w:val="de-CH"/>
+              </w:rPr>
+              <w:t>nich</w:t>
+            </w:r>
+            <w:proofErr w:type="spellEnd"/>
+            <w:r>
+              <w:rPr>
+                <w:lang w:val="de-CH"/>
+              </w:rPr>
+              <w:t xml:space="preserve"> </w:t>
+            </w:r>
+            <w:proofErr w:type="spellStart"/>
+            <w:r>
+              <w:rPr>
+                <w:lang w:val="de-CH"/>
+              </w:rPr>
+              <w:t>i.O</w:t>
+            </w:r>
+            <w:proofErr w:type="spellEnd"/>
+            <w:r>
+              <w:rPr>
+                <w:lang w:val="de-CH"/>
+              </w:rPr>
+              <w:t>.</w:t>
+            </w:r>
+          </w:p>
+        </w:tc>
+      </w:tr>
+      <w:tr>
+        <w:tc>
+          <w:tcPr>
+            <w:tcW w:w="1526" w:type="dxa"/>
+            <w:shd w:val="clear" w:color="auto" w:fill="FFFFFF" w:themeFill="background1"/>
+          </w:tcPr>
+          <w:p>
+            <w:pPr>
+              <w:rPr>
+                <w:lang w:val="de-CH"/>
+              </w:rPr>
+            </w:pPr>
+            <w:r>
+              <w:rPr>
+                <w:lang w:val="de-CH"/>
+              </w:rPr>
+              <w:t>3.2</w:t>
+            </w:r>
+          </w:p>
+        </w:tc>
+        <w:tc>
+          <w:tcPr>
+            <w:tcW w:w="1843" w:type="dxa"/>
+            <w:gridSpan w:val="2"/>
+            <w:shd w:val="clear" w:color="auto" w:fill="FFFFFF" w:themeFill="background1"/>
+          </w:tcPr>
+          <w:p>
+            <w:pPr>
+              <w:rPr>
+                <w:lang w:val="de-CH"/>
+              </w:rPr>
+            </w:pPr>
+            <w:r>
+              <w:rPr>
+                <w:lang w:val="de-CH"/>
+              </w:rPr>
+              <w:t>System</w:t>
+            </w:r>
+          </w:p>
+        </w:tc>
+        <w:tc>
+          <w:tcPr>
+            <w:tcW w:w="5843" w:type="dxa"/>
+            <w:shd w:val="clear" w:color="auto" w:fill="FFFFFF" w:themeFill="background1"/>
+          </w:tcPr>
+          <w:p>
+            <w:pPr>
+              <w:rPr>
+                <w:lang w:val="de-CH"/>
+              </w:rPr>
+            </w:pPr>
+            <w:r>
+              <w:rPr>
+                <w:lang w:val="de-CH"/>
+              </w:rPr>
+              <w:t>Gibt Fehlermeldung mit Angabe nicht korrekter Daten aus</w:t>
+            </w:r>
+          </w:p>
+        </w:tc>
+      </w:tr>
+      <w:tr>
+        <w:tc>
+          <w:tcPr>
+            <w:tcW w:w="1526" w:type="dxa"/>
+            <w:shd w:val="clear" w:color="auto" w:fill="FFFFFF" w:themeFill="background1"/>
+          </w:tcPr>
+          <w:p>
+            <w:pPr>
+              <w:rPr>
+                <w:lang w:val="de-CH"/>
+              </w:rPr>
+            </w:pPr>
+            <w:r>
+              <w:rPr>
+                <w:lang w:val="de-CH"/>
+              </w:rPr>
+              <w:t>3.3</w:t>
+            </w:r>
+          </w:p>
+        </w:tc>
+        <w:tc>
+          <w:tcPr>
+            <w:tcW w:w="1843" w:type="dxa"/>
+            <w:gridSpan w:val="2"/>
+            <w:shd w:val="clear" w:color="auto" w:fill="FFFFFF" w:themeFill="background1"/>
+          </w:tcPr>
+          <w:p>
+            <w:pPr>
+              <w:rPr>
+                <w:lang w:val="de-CH"/>
+              </w:rPr>
+            </w:pPr>
+            <w:r>
+              <w:rPr>
+                <w:lang w:val="de-CH"/>
+              </w:rPr>
+              <w:t>Benutzer</w:t>
+            </w:r>
+          </w:p>
+        </w:tc>
+        <w:tc>
+          <w:tcPr>
+            <w:tcW w:w="5843" w:type="dxa"/>
+            <w:shd w:val="clear" w:color="auto" w:fill="FFFFFF" w:themeFill="background1"/>
+          </w:tcPr>
+          <w:p>
+            <w:pPr>
+              <w:rPr>
+                <w:lang w:val="de-CH"/>
+              </w:rPr>
+            </w:pPr>
+            <w:r>
+              <w:rPr>
+                <w:lang w:val="de-CH"/>
+              </w:rPr>
+              <w:t>Korrektur der Daten</w:t>
+            </w:r>
+          </w:p>
+        </w:tc>
+      </w:tr>
+      <w:tr>
+        <w:tc>
+          <w:tcPr>
+            <w:tcW w:w="1526" w:type="dxa"/>
+            <w:shd w:val="clear" w:color="auto" w:fill="FFFFFF" w:themeFill="background1"/>
+          </w:tcPr>
+          <w:p>
+            <w:pPr>
+              <w:rPr>
+                <w:lang w:val="de-CH"/>
+              </w:rPr>
+            </w:pPr>
+            <w:r>
+              <w:rPr>
+                <w:lang w:val="de-CH"/>
+              </w:rPr>
+              <w:t>3.4</w:t>
+            </w:r>
+          </w:p>
+        </w:tc>
+        <w:tc>
+          <w:tcPr>
+            <w:tcW w:w="1843" w:type="dxa"/>
+            <w:gridSpan w:val="2"/>
+            <w:shd w:val="clear" w:color="auto" w:fill="FFFFFF" w:themeFill="background1"/>
+          </w:tcPr>
+          <w:p>
+            <w:pPr>
+              <w:rPr>
+                <w:lang w:val="de-CH"/>
+              </w:rPr>
+            </w:pPr>
+            <w:r>
+              <w:rPr>
+                <w:lang w:val="de-CH"/>
+              </w:rPr>
+              <w:t>System</w:t>
+            </w:r>
+          </w:p>
+        </w:tc>
+        <w:tc>
+          <w:tcPr>
+            <w:tcW w:w="5843" w:type="dxa"/>
+            <w:shd w:val="clear" w:color="auto" w:fill="FFFFFF" w:themeFill="background1"/>
+          </w:tcPr>
+          <w:p>
+            <w:pPr>
+              <w:rPr>
+                <w:lang w:val="de-CH"/>
+              </w:rPr>
+            </w:pPr>
+            <w:r>
+              <w:rPr>
+                <w:lang w:val="de-CH"/>
+              </w:rPr>
+              <w:t>Erneuter Aufruf des Speichervorgangs.</w:t>
+            </w:r>
+          </w:p>
+        </w:tc>
+      </w:tr>
+    </w:tbl>
+    <w:p>
+      <w:pPr>
+        <w:rPr>
+          <w:lang w:val="de-CH"/>
+        </w:rPr>
+      </w:pPr>
+    </w:p>
+    <w:p>
+      <w:pPr>
+        <w:rPr>
+          <w:lang w:val="de-CH"/>
+        </w:rPr>
+      </w:pPr>
+    </w:p>
+    <w:tbl>
+      <w:tblPr>
+        <w:tblStyle w:val="Tabellenraster"/>
+        <w:tblW w:w="0" w:type="auto"/>
+        <w:tblLook w:val="04A0" w:firstRow="1" w:lastRow="0" w:firstColumn="1" w:lastColumn="0" w:noHBand="0" w:noVBand="1"/>
+      </w:tblPr>
+      <w:tblGrid>
+        <w:gridCol w:w="1526"/>
+        <w:gridCol w:w="1559"/>
+        <w:gridCol w:w="284"/>
+        <w:gridCol w:w="5843"/>
+      </w:tblGrid>
+      <w:tr>
+        <w:tc>
+          <w:tcPr>
+            <w:tcW w:w="3085" w:type="dxa"/>
+            <w:gridSpan w:val="2"/>
+            <w:shd w:val="clear" w:color="auto" w:fill="BFBFBF" w:themeFill="background1" w:themeFillShade="BF"/>
+          </w:tcPr>
+          <w:p>
+            <w:pPr>
+              <w:rPr>
+                <w:b/>
+                <w:lang w:val="de-CH"/>
+              </w:rPr>
+            </w:pPr>
+            <w:r>
+              <w:rPr>
+                <w:b/>
+                <w:lang w:val="de-CH"/>
+              </w:rPr>
+              <w:t>Name:</w:t>
+            </w:r>
+          </w:p>
+        </w:tc>
+        <w:tc>
+          <w:tcPr>
+            <w:tcW w:w="6127" w:type="dxa"/>
+            <w:gridSpan w:val="2"/>
+          </w:tcPr>
+          <w:p>
+            <w:pPr>
+              <w:rPr>
+                <w:b/>
+                <w:lang w:val="de-CH"/>
+              </w:rPr>
+            </w:pPr>
+            <w:r>
+              <w:rPr>
+                <w:b/>
+                <w:lang w:val="de-CH"/>
+              </w:rPr>
+              <w:t>Patie</w:t>
+            </w:r>
+            <w:r>
+              <w:rPr>
+                <w:b/>
+                <w:lang w:val="de-CH"/>
+              </w:rPr>
+              <w:t>nten Suchen</w:t>
+            </w:r>
+          </w:p>
+        </w:tc>
+      </w:tr>
+      <w:tr>
+        <w:tc>
+          <w:tcPr>
+            <w:tcW w:w="3085" w:type="dxa"/>
+            <w:gridSpan w:val="2"/>
+            <w:shd w:val="clear" w:color="auto" w:fill="BFBFBF" w:themeFill="background1" w:themeFillShade="BF"/>
+          </w:tcPr>
+          <w:p>
+            <w:pPr>
+              <w:rPr>
+                <w:lang w:val="de-CH"/>
+              </w:rPr>
+            </w:pPr>
+            <w:r>
+              <w:rPr>
+                <w:lang w:val="de-CH"/>
+              </w:rPr>
+              <w:t>Nummer:</w:t>
+            </w:r>
+          </w:p>
+        </w:tc>
+        <w:tc>
+          <w:tcPr>
+            <w:tcW w:w="6127" w:type="dxa"/>
+            <w:gridSpan w:val="2"/>
+          </w:tcPr>
+          <w:p>
+            <w:pPr>
+              <w:rPr>
+                <w:lang w:val="de-CH"/>
+              </w:rPr>
+            </w:pPr>
+            <w:r>
+              <w:rPr>
+                <w:lang w:val="de-CH"/>
+              </w:rPr>
+              <w:t>2</w:t>
+            </w:r>
+          </w:p>
+        </w:tc>
+      </w:tr>
+      <w:tr>
+        <w:tc>
+          <w:tcPr>
+            <w:tcW w:w="3085" w:type="dxa"/>
+            <w:gridSpan w:val="2"/>
+            <w:shd w:val="clear" w:color="auto" w:fill="BFBFBF" w:themeFill="background1" w:themeFillShade="BF"/>
+          </w:tcPr>
+          <w:p>
+            <w:pPr>
+              <w:rPr>
+                <w:lang w:val="de-CH"/>
+              </w:rPr>
+            </w:pPr>
+            <w:r>
+              <w:rPr>
+                <w:lang w:val="de-CH"/>
+              </w:rPr>
+              <w:t>Kurzbeschreibung:</w:t>
+            </w:r>
+          </w:p>
+        </w:tc>
+        <w:tc>
+          <w:tcPr>
+            <w:tcW w:w="6127" w:type="dxa"/>
+            <w:gridSpan w:val="2"/>
+          </w:tcPr>
+          <w:p>
+            <w:pPr>
+              <w:rPr>
+                <w:lang w:val="de-CH"/>
+              </w:rPr>
+            </w:pPr>
+            <w:r>
+              <w:rPr>
+                <w:lang w:val="de-CH"/>
+              </w:rPr>
+              <w:t>Ein Patient wird über das Such Menü gesucht.</w:t>
+            </w:r>
+          </w:p>
+        </w:tc>
+      </w:tr>
+      <w:tr>
+        <w:tc>
+          <w:tcPr>
+            <w:tcW w:w="3085" w:type="dxa"/>
+            <w:gridSpan w:val="2"/>
+            <w:shd w:val="clear" w:color="auto" w:fill="BFBFBF" w:themeFill="background1" w:themeFillShade="BF"/>
+          </w:tcPr>
+          <w:p>
+            <w:pPr>
+              <w:rPr>
+                <w:lang w:val="de-CH"/>
+              </w:rPr>
+            </w:pPr>
+            <w:r>
+              <w:rPr>
+                <w:lang w:val="de-CH"/>
+              </w:rPr>
+              <w:t>Akteure:</w:t>
+            </w:r>
+          </w:p>
+        </w:tc>
+        <w:tc>
+          <w:tcPr>
+            <w:tcW w:w="6127" w:type="dxa"/>
+            <w:gridSpan w:val="2"/>
+          </w:tcPr>
+          <w:p>
+            <w:pPr>
+              <w:rPr>
+                <w:lang w:val="de-CH"/>
+              </w:rPr>
+            </w:pPr>
+            <w:r>
+              <w:rPr>
+                <w:lang w:val="de-CH"/>
+              </w:rPr>
+              <w:t>Arzt / Psychiater</w:t>
+            </w:r>
+          </w:p>
+        </w:tc>
+      </w:tr>
+      <w:tr>
+        <w:tc>
+          <w:tcPr>
+            <w:tcW w:w="3085" w:type="dxa"/>
+            <w:gridSpan w:val="2"/>
+            <w:shd w:val="clear" w:color="auto" w:fill="BFBFBF" w:themeFill="background1" w:themeFillShade="BF"/>
+          </w:tcPr>
+          <w:p>
+            <w:pPr>
+              <w:rPr>
+                <w:lang w:val="de-CH"/>
+              </w:rPr>
+            </w:pPr>
+            <w:r>
+              <w:rPr>
+                <w:lang w:val="de-CH"/>
+              </w:rPr>
+              <w:t>Auslöser / Vorbedingung:</w:t>
+            </w:r>
+          </w:p>
+        </w:tc>
+        <w:tc>
+          <w:tcPr>
+            <w:tcW w:w="6127" w:type="dxa"/>
+            <w:gridSpan w:val="2"/>
+          </w:tcPr>
+          <w:p>
+            <w:pPr>
+              <w:rPr>
+                <w:lang w:val="de-CH"/>
+              </w:rPr>
+            </w:pPr>
+            <w:r>
+              <w:rPr>
+                <w:lang w:val="de-CH"/>
+              </w:rPr>
+              <w:t>Der Patient existiert bereits im System.</w:t>
+            </w:r>
+            <w:r>
+              <w:rPr>
+                <w:lang w:val="de-CH"/>
+              </w:rPr>
+              <w:t xml:space="preserve"> </w:t>
+            </w:r>
+          </w:p>
+        </w:tc>
+      </w:tr>
+      <w:tr>
+        <w:tc>
+          <w:tcPr>
+            <w:tcW w:w="3085" w:type="dxa"/>
+            <w:gridSpan w:val="2"/>
+            <w:shd w:val="clear" w:color="auto" w:fill="BFBFBF" w:themeFill="background1" w:themeFillShade="BF"/>
+          </w:tcPr>
+          <w:p>
+            <w:pPr>
+              <w:rPr>
+                <w:lang w:val="de-CH"/>
+              </w:rPr>
+            </w:pPr>
+            <w:r>
+              <w:rPr>
+                <w:lang w:val="de-CH"/>
+              </w:rPr>
+              <w:t>Ergebnisse / Nachbedingung:</w:t>
+            </w:r>
+          </w:p>
+        </w:tc>
+        <w:tc>
+          <w:tcPr>
+            <w:tcW w:w="6127" w:type="dxa"/>
+            <w:gridSpan w:val="2"/>
+          </w:tcPr>
+          <w:p>
+            <w:pPr>
+              <w:rPr>
+                <w:lang w:val="de-CH"/>
+              </w:rPr>
+            </w:pPr>
+            <w:r>
+              <w:rPr>
+                <w:lang w:val="de-CH"/>
+              </w:rPr>
+              <w:t>Der Patient wird in der Trefferliste angezeigt.</w:t>
+            </w:r>
+          </w:p>
+        </w:tc>
+      </w:tr>
+      <w:tr>
+        <w:tc>
+          <w:tcPr>
+            <w:tcW w:w="9212" w:type="dxa"/>
+            <w:gridSpan w:val="4"/>
+          </w:tcPr>
+          <w:p>
+            <w:pPr>
+              <w:rPr>
+                <w:lang w:val="de-CH"/>
+              </w:rPr>
+            </w:pPr>
+          </w:p>
+        </w:tc>
+      </w:tr>
+      <w:tr>
+        <w:tc>
+          <w:tcPr>
+            <w:tcW w:w="9212" w:type="dxa"/>
+            <w:gridSpan w:val="4"/>
+          </w:tcPr>
+          <w:p>
+            <w:pPr>
+              <w:rPr>
+                <w:lang w:val="de-CH"/>
+              </w:rPr>
+            </w:pPr>
+            <w:r>
+              <w:rPr>
+                <w:lang w:val="de-CH"/>
+              </w:rPr>
+              <w:t>Ablauf:</w:t>
+            </w:r>
+          </w:p>
+        </w:tc>
+      </w:tr>
+      <w:tr>
+        <w:tc>
+          <w:tcPr>
+            <w:tcW w:w="1526" w:type="dxa"/>
+            <w:shd w:val="clear" w:color="auto" w:fill="BFBFBF" w:themeFill="background1" w:themeFillShade="BF"/>
+          </w:tcPr>
+          <w:p>
+            <w:pPr>
+              <w:rPr>
+                <w:lang w:val="de-CH"/>
+              </w:rPr>
+            </w:pPr>
+            <w:r>
+              <w:rPr>
+                <w:lang w:val="de-CH"/>
+              </w:rPr>
+              <w:t>Nr.</w:t>
+            </w:r>
+          </w:p>
+        </w:tc>
+        <w:tc>
+          <w:tcPr>
+            <w:tcW w:w="1843" w:type="dxa"/>
+            <w:gridSpan w:val="2"/>
+            <w:shd w:val="clear" w:color="auto" w:fill="BFBFBF" w:themeFill="background1" w:themeFillShade="BF"/>
+          </w:tcPr>
+          <w:p>
+            <w:pPr>
+              <w:rPr>
+                <w:lang w:val="de-CH"/>
+              </w:rPr>
+            </w:pPr>
+            <w:r>
+              <w:rPr>
+                <w:lang w:val="de-CH"/>
+              </w:rPr>
+              <w:t>Wer</w:t>
+            </w:r>
+          </w:p>
+        </w:tc>
+        <w:tc>
+          <w:tcPr>
+            <w:tcW w:w="5843" w:type="dxa"/>
+            <w:shd w:val="clear" w:color="auto" w:fill="BFBFBF" w:themeFill="background1" w:themeFillShade="BF"/>
+          </w:tcPr>
+          <w:p>
+            <w:pPr>
+              <w:rPr>
+                <w:lang w:val="de-CH"/>
+              </w:rPr>
+            </w:pPr>
+            <w:r>
+              <w:rPr>
+                <w:lang w:val="de-CH"/>
+              </w:rPr>
+              <w:t>Was</w:t>
+            </w:r>
+          </w:p>
+        </w:tc>
+      </w:tr>
+      <w:tr>
+        <w:tc>
+          <w:tcPr>
+            <w:tcW w:w="1526" w:type="dxa"/>
+          </w:tcPr>
+          <w:p>
+            <w:pPr>
+              <w:rPr>
+                <w:lang w:val="de-CH"/>
+              </w:rPr>
+            </w:pPr>
+            <w:r>
+              <w:rPr>
+                <w:lang w:val="de-CH"/>
+              </w:rPr>
+              <w:t>1.0</w:t>
+            </w:r>
+          </w:p>
+        </w:tc>
+        <w:tc>
+          <w:tcPr>
+            <w:tcW w:w="1843" w:type="dxa"/>
+            <w:gridSpan w:val="2"/>
+          </w:tcPr>
+          <w:p>
+            <w:pPr>
+              <w:rPr>
+                <w:lang w:val="de-CH"/>
+              </w:rPr>
+            </w:pPr>
+            <w:r>
+              <w:rPr>
+                <w:lang w:val="de-CH"/>
+              </w:rPr>
+              <w:t>Arzt / Psychiater</w:t>
+            </w:r>
+          </w:p>
+        </w:tc>
+        <w:tc>
+          <w:tcPr>
+            <w:tcW w:w="5843" w:type="dxa"/>
+          </w:tcPr>
+          <w:p>
+            <w:pPr>
+              <w:rPr>
+                <w:lang w:val="de-CH"/>
+              </w:rPr>
+            </w:pPr>
+            <w:r>
+              <w:rPr>
+                <w:lang w:val="de-CH"/>
+              </w:rPr>
+              <w:t xml:space="preserve">Arzt </w:t>
+            </w:r>
+            <w:r>
+              <w:rPr>
+                <w:lang w:val="de-CH"/>
+              </w:rPr>
+              <w:t>ruft Patientensuche auf.</w:t>
+            </w:r>
+          </w:p>
+        </w:tc>
+      </w:tr>
+      <w:tr>
+        <w:tc>
+          <w:tcPr>
+            <w:tcW w:w="1526" w:type="dxa"/>
+          </w:tcPr>
+          <w:p>
+            <w:pPr>
+              <w:rPr>
+                <w:lang w:val="de-CH"/>
+              </w:rPr>
+            </w:pPr>
+            <w:r>
+              <w:rPr>
+                <w:lang w:val="de-CH"/>
+              </w:rPr>
+              <w:t>2.0</w:t>
+            </w:r>
+          </w:p>
+        </w:tc>
+        <w:tc>
+          <w:tcPr>
+            <w:tcW w:w="1843" w:type="dxa"/>
+            <w:gridSpan w:val="2"/>
+          </w:tcPr>
+          <w:p>
+            <w:pPr>
+              <w:rPr>
+                <w:lang w:val="de-CH"/>
+              </w:rPr>
+            </w:pPr>
+            <w:r>
+              <w:rPr>
+                <w:lang w:val="de-CH"/>
+              </w:rPr>
+              <w:t>Arzt / Psychiater</w:t>
+            </w:r>
+          </w:p>
+        </w:tc>
+        <w:tc>
+          <w:tcPr>
+            <w:tcW w:w="5843" w:type="dxa"/>
+          </w:tcPr>
+          <w:p>
+            <w:pPr>
+              <w:rPr>
+                <w:lang w:val="de-CH"/>
+              </w:rPr>
+            </w:pPr>
+            <w:r>
+              <w:rPr>
+                <w:lang w:val="de-CH"/>
+              </w:rPr>
+              <w:t>Arzt gibt Namen</w:t>
+            </w:r>
+            <w:r>
+              <w:rPr>
+                <w:lang w:val="de-CH"/>
+              </w:rPr>
+              <w:t xml:space="preserve">, </w:t>
+            </w:r>
+            <w:r>
+              <w:rPr>
+                <w:lang w:val="de-CH"/>
+              </w:rPr>
+              <w:t>Geb. Dat</w:t>
+            </w:r>
+            <w:r>
+              <w:rPr>
+                <w:lang w:val="de-CH"/>
+              </w:rPr>
+              <w:t>um</w:t>
+            </w:r>
+            <w:r>
+              <w:rPr>
+                <w:lang w:val="de-CH"/>
+              </w:rPr>
+              <w:t xml:space="preserve"> oder</w:t>
+            </w:r>
+            <w:r>
+              <w:rPr>
+                <w:lang w:val="de-CH"/>
+              </w:rPr>
+              <w:t xml:space="preserve"> Versicherungsnummer, des zu </w:t>
+            </w:r>
+            <w:r>
+              <w:rPr>
+                <w:lang w:val="de-CH"/>
+              </w:rPr>
+              <w:t>suchenden</w:t>
+            </w:r>
+            <w:r>
+              <w:rPr>
+                <w:lang w:val="de-CH"/>
+              </w:rPr>
+              <w:t xml:space="preserve"> Patienten ein.</w:t>
+            </w:r>
+          </w:p>
+        </w:tc>
+      </w:tr>
+      <w:tr>
+        <w:tc>
+          <w:tcPr>
+            <w:tcW w:w="1526" w:type="dxa"/>
+          </w:tcPr>
+          <w:p>
+            <w:pPr>
+              <w:rPr>
+                <w:lang w:val="de-CH"/>
+              </w:rPr>
+            </w:pPr>
+            <w:r>
+              <w:rPr>
+                <w:lang w:val="de-CH"/>
+              </w:rPr>
+              <w:t>3.0</w:t>
+            </w:r>
+          </w:p>
+        </w:tc>
+        <w:tc>
+          <w:tcPr>
+            <w:tcW w:w="1843" w:type="dxa"/>
+            <w:gridSpan w:val="2"/>
+          </w:tcPr>
+          <w:p>
+            <w:pPr>
+              <w:rPr>
+                <w:lang w:val="de-CH"/>
+              </w:rPr>
+            </w:pPr>
+            <w:r>
+              <w:rPr>
+                <w:lang w:val="de-CH"/>
+              </w:rPr>
+              <w:t>System</w:t>
+            </w:r>
+          </w:p>
+        </w:tc>
+        <w:tc>
+          <w:tcPr>
+            <w:tcW w:w="5843" w:type="dxa"/>
+          </w:tcPr>
+          <w:p>
+            <w:pPr>
+              <w:rPr>
+                <w:lang w:val="de-CH"/>
+              </w:rPr>
+            </w:pPr>
+            <w:r>
+              <w:rPr>
+                <w:lang w:val="de-CH"/>
+              </w:rPr>
+              <w:t>Sucht den Patienten anhand der eingegebenen Suchkriterien.</w:t>
+            </w:r>
+          </w:p>
+        </w:tc>
+      </w:tr>
+      <w:tr>
+        <w:tc>
+          <w:tcPr>
+            <w:tcW w:w="1526" w:type="dxa"/>
+          </w:tcPr>
+          <w:p>
+            <w:pPr>
+              <w:rPr>
+                <w:lang w:val="de-CH"/>
+              </w:rPr>
+            </w:pPr>
+            <w:r>
+              <w:rPr>
+                <w:lang w:val="de-CH"/>
+              </w:rPr>
+              <w:t>4.0</w:t>
+            </w:r>
+          </w:p>
+        </w:tc>
+        <w:tc>
+          <w:tcPr>
+            <w:tcW w:w="1843" w:type="dxa"/>
+            <w:gridSpan w:val="2"/>
+          </w:tcPr>
+          <w:p>
+            <w:pPr>
+              <w:rPr>
+                <w:lang w:val="de-CH"/>
+              </w:rPr>
+            </w:pPr>
+            <w:r>
+              <w:rPr>
+                <w:lang w:val="de-CH"/>
+              </w:rPr>
+              <w:t>System</w:t>
+            </w:r>
+          </w:p>
+        </w:tc>
+        <w:tc>
+          <w:tcPr>
+            <w:tcW w:w="5843" w:type="dxa"/>
+          </w:tcPr>
+          <w:p>
+            <w:pPr>
+              <w:rPr>
+                <w:lang w:val="de-CH"/>
+              </w:rPr>
+            </w:pPr>
+            <w:r>
+              <w:rPr>
+                <w:lang w:val="de-CH"/>
+              </w:rPr>
+              <w:t>Zei</w:t>
+            </w:r>
+            <w:r>
+              <w:rPr>
+                <w:lang w:val="de-CH"/>
+              </w:rPr>
+              <w:t>gt die passenden Patienten</w:t>
+            </w:r>
+            <w:r>
+              <w:rPr>
+                <w:lang w:val="de-CH"/>
+              </w:rPr>
+              <w:t xml:space="preserve"> in der Trefferliste an.</w:t>
+            </w:r>
+          </w:p>
+        </w:tc>
+      </w:tr>
+      <w:tr>
+        <w:tc>
+          <w:tcPr>
+            <w:tcW w:w="9212" w:type="dxa"/>
+            <w:gridSpan w:val="4"/>
+          </w:tcPr>
+          <w:p>
+            <w:pPr>
+              <w:rPr>
+                <w:lang w:val="de-CH"/>
+              </w:rPr>
+            </w:pPr>
+          </w:p>
+        </w:tc>
+      </w:tr>
+      <w:tr>
+        <w:tc>
+          <w:tcPr>
+            <w:tcW w:w="9212" w:type="dxa"/>
+            <w:gridSpan w:val="4"/>
+          </w:tcPr>
+          <w:p>
+            <w:pPr>
+              <w:rPr>
+                <w:lang w:val="de-CH"/>
+              </w:rPr>
+            </w:pPr>
+            <w:r>
+              <w:rPr>
+                <w:lang w:val="de-CH"/>
+              </w:rPr>
+              <w:t>Ausnahmen, Varianten:</w:t>
+            </w:r>
+          </w:p>
+        </w:tc>
+      </w:tr>
+      <w:tr>
+        <w:tc>
+          <w:tcPr>
+            <w:tcW w:w="1526" w:type="dxa"/>
+            <w:shd w:val="clear" w:color="auto" w:fill="BFBFBF" w:themeFill="background1" w:themeFillShade="BF"/>
+          </w:tcPr>
+          <w:p>
+            <w:pPr>
+              <w:rPr>
+                <w:lang w:val="de-CH"/>
+              </w:rPr>
+            </w:pPr>
+            <w:r>
+              <w:rPr>
+                <w:lang w:val="de-CH"/>
+              </w:rPr>
+              <w:t>Nr.</w:t>
+            </w:r>
+          </w:p>
+        </w:tc>
+        <w:tc>
+          <w:tcPr>
+            <w:tcW w:w="1843" w:type="dxa"/>
+            <w:gridSpan w:val="2"/>
+            <w:shd w:val="clear" w:color="auto" w:fill="BFBFBF" w:themeFill="background1" w:themeFillShade="BF"/>
+          </w:tcPr>
+          <w:p>
+            <w:pPr>
+              <w:rPr>
+                <w:lang w:val="de-CH"/>
+              </w:rPr>
+            </w:pPr>
+            <w:r>
+              <w:rPr>
+                <w:lang w:val="de-CH"/>
+              </w:rPr>
+              <w:t>Wer</w:t>
+            </w:r>
+          </w:p>
+        </w:tc>
+        <w:tc>
+          <w:tcPr>
+            <w:tcW w:w="5843" w:type="dxa"/>
+            <w:shd w:val="clear" w:color="auto" w:fill="BFBFBF" w:themeFill="background1" w:themeFillShade="BF"/>
+          </w:tcPr>
+          <w:p>
+            <w:pPr>
+              <w:rPr>
+                <w:lang w:val="de-CH"/>
+              </w:rPr>
+            </w:pPr>
+            <w:r>
+              <w:rPr>
+                <w:lang w:val="de-CH"/>
+              </w:rPr>
+              <w:t>Was</w:t>
+            </w:r>
+          </w:p>
+        </w:tc>
+      </w:tr>
+      <w:tr>
+        <w:tc>
+          <w:tcPr>
+            <w:tcW w:w="1526" w:type="dxa"/>
+            <w:shd w:val="clear" w:color="auto" w:fill="FFFFFF" w:themeFill="background1"/>
+          </w:tcPr>
+          <w:p>
+            <w:pPr>
+              <w:rPr>
+                <w:lang w:val="de-CH"/>
+              </w:rPr>
+            </w:pPr>
+            <w:r>
+              <w:rPr>
+                <w:lang w:val="de-CH"/>
+              </w:rPr>
+              <w:t>4.1</w:t>
+            </w:r>
+          </w:p>
+        </w:tc>
+        <w:tc>
+          <w:tcPr>
+            <w:tcW w:w="1843" w:type="dxa"/>
+            <w:gridSpan w:val="2"/>
+            <w:shd w:val="clear" w:color="auto" w:fill="FFFFFF" w:themeFill="background1"/>
+          </w:tcPr>
+          <w:p>
+            <w:pPr>
+              <w:rPr>
+                <w:lang w:val="de-CH"/>
+              </w:rPr>
+            </w:pPr>
+            <w:r>
+              <w:rPr>
+                <w:lang w:val="de-CH"/>
+              </w:rPr>
+              <w:t>System</w:t>
+            </w:r>
+          </w:p>
+        </w:tc>
+        <w:tc>
+          <w:tcPr>
+            <w:tcW w:w="5843" w:type="dxa"/>
+            <w:shd w:val="clear" w:color="auto" w:fill="FFFFFF" w:themeFill="background1"/>
+          </w:tcPr>
+          <w:p>
+            <w:pPr>
+              <w:rPr>
+                <w:lang w:val="de-CH"/>
+              </w:rPr>
+            </w:pPr>
+            <w:r>
+              <w:rPr>
+                <w:lang w:val="de-CH"/>
+              </w:rPr>
+              <w:t>Findet den Patienten nicht in der Datenbank</w:t>
+            </w:r>
+          </w:p>
+        </w:tc>
+      </w:tr>
+      <w:tr>
+        <w:tc>
+          <w:tcPr>
+            <w:tcW w:w="1526" w:type="dxa"/>
+            <w:shd w:val="clear" w:color="auto" w:fill="FFFFFF" w:themeFill="background1"/>
+          </w:tcPr>
+          <w:p>
+            <w:pPr>
+              <w:rPr>
+                <w:lang w:val="de-CH"/>
+              </w:rPr>
+            </w:pPr>
+            <w:r>
+              <w:rPr>
+                <w:lang w:val="de-CH"/>
+              </w:rPr>
+              <w:t>4.2</w:t>
+            </w:r>
+          </w:p>
+        </w:tc>
+        <w:tc>
+          <w:tcPr>
+            <w:tcW w:w="1843" w:type="dxa"/>
+            <w:gridSpan w:val="2"/>
+            <w:shd w:val="clear" w:color="auto" w:fill="FFFFFF" w:themeFill="background1"/>
+          </w:tcPr>
+          <w:p>
+            <w:pPr>
+              <w:rPr>
+                <w:lang w:val="de-CH"/>
+              </w:rPr>
+            </w:pPr>
+            <w:r>
+              <w:rPr>
+                <w:lang w:val="de-CH"/>
+              </w:rPr>
+              <w:t>System</w:t>
+            </w:r>
+          </w:p>
+        </w:tc>
+        <w:tc>
+          <w:tcPr>
+            <w:tcW w:w="5843" w:type="dxa"/>
+            <w:shd w:val="clear" w:color="auto" w:fill="FFFFFF" w:themeFill="background1"/>
+          </w:tcPr>
+          <w:p>
+            <w:pPr>
+              <w:rPr>
+                <w:lang w:val="de-CH"/>
+              </w:rPr>
+            </w:pPr>
+            <w:r>
+              <w:rPr>
+                <w:lang w:val="de-CH"/>
+              </w:rPr>
+              <w:t xml:space="preserve">Gibt </w:t>
+            </w:r>
+            <w:r>
+              <w:rPr>
+                <w:lang w:val="de-CH"/>
+              </w:rPr>
+              <w:t>Meldung auf Infoleiste aus, dass kein Patient mit den angegebenen Suchkriterien gefunden wurde.</w:t>
+            </w:r>
+          </w:p>
+        </w:tc>
+      </w:tr>
+    </w:tbl>
     <w:p>
       <w:pPr>
         <w:pStyle w:val="berschrift3"/>
-      </w:pPr>
-      <w:bookmarkStart w:id="12" w:name="_Toc447288907"/>
+        <w:numPr>
+          <w:ilvl w:val="0"/>
+          <w:numId w:val="0"/>
+        </w:numPr>
+        <w:ind w:left="851" w:hanging="851"/>
+      </w:pPr>
+    </w:p>
+    <w:p>
+      <w:pPr>
+        <w:rPr>
+          <w:lang w:val="de-CH"/>
+        </w:rPr>
+      </w:pPr>
+    </w:p>
+    <w:tbl>
+      <w:tblPr>
+        <w:tblStyle w:val="Tabellenraster"/>
+        <w:tblW w:w="0" w:type="auto"/>
+        <w:tblLook w:val="04A0" w:firstRow="1" w:lastRow="0" w:firstColumn="1" w:lastColumn="0" w:noHBand="0" w:noVBand="1"/>
+      </w:tblPr>
+      <w:tblGrid>
+        <w:gridCol w:w="1526"/>
+        <w:gridCol w:w="1559"/>
+        <w:gridCol w:w="284"/>
+        <w:gridCol w:w="5843"/>
+      </w:tblGrid>
+      <w:tr>
+        <w:tc>
+          <w:tcPr>
+            <w:tcW w:w="3085" w:type="dxa"/>
+            <w:gridSpan w:val="2"/>
+            <w:shd w:val="clear" w:color="auto" w:fill="BFBFBF" w:themeFill="background1" w:themeFillShade="BF"/>
+          </w:tcPr>
+          <w:p>
+            <w:pPr>
+              <w:rPr>
+                <w:b/>
+                <w:lang w:val="de-CH"/>
+              </w:rPr>
+            </w:pPr>
+            <w:r>
+              <w:rPr>
+                <w:b/>
+                <w:lang w:val="de-CH"/>
+              </w:rPr>
+              <w:t>Name:</w:t>
+            </w:r>
+          </w:p>
+        </w:tc>
+        <w:tc>
+          <w:tcPr>
+            <w:tcW w:w="6127" w:type="dxa"/>
+            <w:gridSpan w:val="2"/>
+          </w:tcPr>
+          <w:p>
+            <w:pPr>
+              <w:rPr>
+                <w:b/>
+                <w:lang w:val="de-CH"/>
+              </w:rPr>
+            </w:pPr>
+            <w:r>
+              <w:rPr>
+                <w:b/>
+                <w:lang w:val="de-CH"/>
+              </w:rPr>
+              <w:t>Medikament erfassen</w:t>
+            </w:r>
+          </w:p>
+        </w:tc>
+      </w:tr>
+      <w:tr>
+        <w:tc>
+          <w:tcPr>
+            <w:tcW w:w="3085" w:type="dxa"/>
+            <w:gridSpan w:val="2"/>
+            <w:shd w:val="clear" w:color="auto" w:fill="BFBFBF" w:themeFill="background1" w:themeFillShade="BF"/>
+          </w:tcPr>
+          <w:p>
+            <w:pPr>
+              <w:rPr>
+                <w:lang w:val="de-CH"/>
+              </w:rPr>
+            </w:pPr>
+            <w:r>
+              <w:rPr>
+                <w:lang w:val="de-CH"/>
+              </w:rPr>
+              <w:t>Nummer:</w:t>
+            </w:r>
+          </w:p>
+        </w:tc>
+        <w:tc>
+          <w:tcPr>
+            <w:tcW w:w="6127" w:type="dxa"/>
+            <w:gridSpan w:val="2"/>
+          </w:tcPr>
+          <w:p>
+            <w:pPr>
+              <w:rPr>
+                <w:lang w:val="de-CH"/>
+              </w:rPr>
+            </w:pPr>
+            <w:r>
+              <w:rPr>
+                <w:lang w:val="de-CH"/>
+              </w:rPr>
+              <w:t>3</w:t>
+            </w:r>
+          </w:p>
+        </w:tc>
+      </w:tr>
+      <w:tr>
+        <w:tc>
+          <w:tcPr>
+            <w:tcW w:w="3085" w:type="dxa"/>
+            <w:gridSpan w:val="2"/>
+            <w:shd w:val="clear" w:color="auto" w:fill="BFBFBF" w:themeFill="background1" w:themeFillShade="BF"/>
+          </w:tcPr>
+          <w:p>
+            <w:pPr>
+              <w:rPr>
+                <w:lang w:val="de-CH"/>
+              </w:rPr>
+            </w:pPr>
+            <w:r>
+              <w:rPr>
+                <w:lang w:val="de-CH"/>
+              </w:rPr>
+              <w:t>Kurzbeschreibung:</w:t>
+            </w:r>
+          </w:p>
+        </w:tc>
+        <w:tc>
+          <w:tcPr>
+            <w:tcW w:w="6127" w:type="dxa"/>
+            <w:gridSpan w:val="2"/>
+          </w:tcPr>
+          <w:p>
+            <w:pPr>
+              <w:rPr>
+                <w:lang w:val="de-CH"/>
+              </w:rPr>
+            </w:pPr>
+            <w:r>
+              <w:rPr>
+                <w:lang w:val="de-CH"/>
+              </w:rPr>
+              <w:t>Ein Arzt erfasst ein Medikament für seinen Patienten.</w:t>
+            </w:r>
+          </w:p>
+        </w:tc>
+      </w:tr>
+      <w:tr>
+        <w:tc>
+          <w:tcPr>
+            <w:tcW w:w="3085" w:type="dxa"/>
+            <w:gridSpan w:val="2"/>
+            <w:shd w:val="clear" w:color="auto" w:fill="BFBFBF" w:themeFill="background1" w:themeFillShade="BF"/>
+          </w:tcPr>
+          <w:p>
+            <w:pPr>
+              <w:rPr>
+                <w:lang w:val="de-CH"/>
+              </w:rPr>
+            </w:pPr>
+            <w:r>
+              <w:rPr>
+                <w:lang w:val="de-CH"/>
+              </w:rPr>
+              <w:t>Akteure:</w:t>
+            </w:r>
+          </w:p>
+        </w:tc>
+        <w:tc>
+          <w:tcPr>
+            <w:tcW w:w="6127" w:type="dxa"/>
+            <w:gridSpan w:val="2"/>
+          </w:tcPr>
+          <w:p>
+            <w:pPr>
+              <w:rPr>
+                <w:lang w:val="de-CH"/>
+              </w:rPr>
+            </w:pPr>
+            <w:r>
+              <w:rPr>
+                <w:lang w:val="de-CH"/>
+              </w:rPr>
+              <w:t>Arzt / Psychiater</w:t>
+            </w:r>
+          </w:p>
+        </w:tc>
+      </w:tr>
+      <w:tr>
+        <w:tc>
+          <w:tcPr>
+            <w:tcW w:w="3085" w:type="dxa"/>
+            <w:gridSpan w:val="2"/>
+            <w:shd w:val="clear" w:color="auto" w:fill="BFBFBF" w:themeFill="background1" w:themeFillShade="BF"/>
+          </w:tcPr>
+          <w:p>
+            <w:pPr>
+              <w:rPr>
+                <w:lang w:val="de-CH"/>
+              </w:rPr>
+            </w:pPr>
+            <w:r>
+              <w:rPr>
+                <w:lang w:val="de-CH"/>
+              </w:rPr>
+              <w:t>Auslöser / Vorbedingung:</w:t>
+            </w:r>
+          </w:p>
+        </w:tc>
+        <w:tc>
+          <w:tcPr>
+            <w:tcW w:w="6127" w:type="dxa"/>
+            <w:gridSpan w:val="2"/>
+          </w:tcPr>
+          <w:p>
+            <w:pPr>
+              <w:rPr>
+                <w:lang w:val="de-CH"/>
+              </w:rPr>
+            </w:pPr>
+            <w:r>
+              <w:rPr>
+                <w:lang w:val="de-CH"/>
+              </w:rPr>
+              <w:t>Der Patient ist ausgewählt.</w:t>
+            </w:r>
+          </w:p>
+        </w:tc>
+      </w:tr>
+      <w:tr>
+        <w:tc>
+          <w:tcPr>
+            <w:tcW w:w="3085" w:type="dxa"/>
+            <w:gridSpan w:val="2"/>
+            <w:shd w:val="clear" w:color="auto" w:fill="BFBFBF" w:themeFill="background1" w:themeFillShade="BF"/>
+          </w:tcPr>
+          <w:p>
+            <w:pPr>
+              <w:rPr>
+                <w:lang w:val="de-CH"/>
+              </w:rPr>
+            </w:pPr>
+            <w:r>
+              <w:rPr>
+                <w:lang w:val="de-CH"/>
+              </w:rPr>
+              <w:t>Ergebnisse / Nachbedingung:</w:t>
+            </w:r>
+          </w:p>
+        </w:tc>
+        <w:tc>
+          <w:tcPr>
+            <w:tcW w:w="6127" w:type="dxa"/>
+            <w:gridSpan w:val="2"/>
+          </w:tcPr>
+          <w:p>
+            <w:pPr>
+              <w:rPr>
+                <w:lang w:val="de-CH"/>
+              </w:rPr>
+            </w:pPr>
+            <w:r>
+              <w:rPr>
+                <w:lang w:val="de-CH"/>
+              </w:rPr>
+              <w:t>Das Medikament ist zum passenden Patienten in der DB abgelegt.</w:t>
+            </w:r>
+          </w:p>
+        </w:tc>
+      </w:tr>
+      <w:tr>
+        <w:tc>
+          <w:tcPr>
+            <w:tcW w:w="9212" w:type="dxa"/>
+            <w:gridSpan w:val="4"/>
+          </w:tcPr>
+          <w:p>
+            <w:pPr>
+              <w:rPr>
+                <w:lang w:val="de-CH"/>
+              </w:rPr>
+            </w:pPr>
+          </w:p>
+        </w:tc>
+      </w:tr>
+      <w:tr>
+        <w:tc>
+          <w:tcPr>
+            <w:tcW w:w="9212" w:type="dxa"/>
+            <w:gridSpan w:val="4"/>
+          </w:tcPr>
+          <w:p>
+            <w:pPr>
+              <w:rPr>
+                <w:lang w:val="de-CH"/>
+              </w:rPr>
+            </w:pPr>
+            <w:r>
+              <w:rPr>
+                <w:lang w:val="de-CH"/>
+              </w:rPr>
+              <w:t>Ablauf:</w:t>
+            </w:r>
+          </w:p>
+        </w:tc>
+      </w:tr>
+      <w:tr>
+        <w:tc>
+          <w:tcPr>
+            <w:tcW w:w="1526" w:type="dxa"/>
+            <w:shd w:val="clear" w:color="auto" w:fill="BFBFBF" w:themeFill="background1" w:themeFillShade="BF"/>
+          </w:tcPr>
+          <w:p>
+            <w:pPr>
+              <w:rPr>
+                <w:lang w:val="de-CH"/>
+              </w:rPr>
+            </w:pPr>
+            <w:r>
+              <w:rPr>
+                <w:lang w:val="de-CH"/>
+              </w:rPr>
+              <w:t>Nr.</w:t>
+            </w:r>
+          </w:p>
+        </w:tc>
+        <w:tc>
+          <w:tcPr>
+            <w:tcW w:w="1843" w:type="dxa"/>
+            <w:gridSpan w:val="2"/>
+            <w:shd w:val="clear" w:color="auto" w:fill="BFBFBF" w:themeFill="background1" w:themeFillShade="BF"/>
+          </w:tcPr>
+          <w:p>
+            <w:pPr>
+              <w:rPr>
+                <w:lang w:val="de-CH"/>
+              </w:rPr>
+            </w:pPr>
+            <w:r>
+              <w:rPr>
+                <w:lang w:val="de-CH"/>
+              </w:rPr>
+              <w:t>Wer</w:t>
+            </w:r>
+          </w:p>
+        </w:tc>
+        <w:tc>
+          <w:tcPr>
+            <w:tcW w:w="5843" w:type="dxa"/>
+            <w:shd w:val="clear" w:color="auto" w:fill="BFBFBF" w:themeFill="background1" w:themeFillShade="BF"/>
+          </w:tcPr>
+          <w:p>
+            <w:pPr>
+              <w:rPr>
+                <w:lang w:val="de-CH"/>
+              </w:rPr>
+            </w:pPr>
+            <w:r>
+              <w:rPr>
+                <w:lang w:val="de-CH"/>
+              </w:rPr>
+              <w:t>Was</w:t>
+            </w:r>
+          </w:p>
+        </w:tc>
+      </w:tr>
+      <w:tr>
+        <w:tc>
+          <w:tcPr>
+            <w:tcW w:w="1526" w:type="dxa"/>
+          </w:tcPr>
+          <w:p>
+            <w:pPr>
+              <w:rPr>
+                <w:lang w:val="de-CH"/>
+              </w:rPr>
+            </w:pPr>
+            <w:r>
+              <w:rPr>
+                <w:lang w:val="de-CH"/>
+              </w:rPr>
+              <w:t>1.0</w:t>
+            </w:r>
+          </w:p>
+        </w:tc>
+        <w:tc>
+          <w:tcPr>
+            <w:tcW w:w="1843" w:type="dxa"/>
+            <w:gridSpan w:val="2"/>
+          </w:tcPr>
+          <w:p>
+            <w:pPr>
+              <w:rPr>
+                <w:lang w:val="de-CH"/>
+              </w:rPr>
+            </w:pPr>
+            <w:r>
+              <w:rPr>
+                <w:lang w:val="de-CH"/>
+              </w:rPr>
+              <w:t>Arzt / Psychiater</w:t>
+            </w:r>
+          </w:p>
+        </w:tc>
+        <w:tc>
+          <w:tcPr>
+            <w:tcW w:w="5843" w:type="dxa"/>
+          </w:tcPr>
+          <w:p>
+            <w:pPr>
+              <w:rPr>
+                <w:lang w:val="de-CH"/>
+              </w:rPr>
+            </w:pPr>
+            <w:r>
+              <w:rPr>
+                <w:lang w:val="de-CH"/>
+              </w:rPr>
+              <w:t xml:space="preserve">Arzt </w:t>
+            </w:r>
+            <w:r>
+              <w:rPr>
+                <w:lang w:val="de-CH"/>
+              </w:rPr>
+              <w:t xml:space="preserve">ruft </w:t>
+            </w:r>
+            <w:proofErr w:type="spellStart"/>
+            <w:r>
+              <w:rPr>
+                <w:lang w:val="de-CH"/>
+              </w:rPr>
+              <w:t>Mediaktions</w:t>
+            </w:r>
+            <w:proofErr w:type="spellEnd"/>
+            <w:r>
+              <w:rPr>
+                <w:lang w:val="de-CH"/>
+              </w:rPr>
+              <w:t>- Editor auf</w:t>
+            </w:r>
+          </w:p>
+        </w:tc>
+      </w:tr>
+      <w:tr>
+        <w:tc>
+          <w:tcPr>
+            <w:tcW w:w="1526" w:type="dxa"/>
+          </w:tcPr>
+          <w:p>
+            <w:pPr>
+              <w:rPr>
+                <w:lang w:val="de-CH"/>
+              </w:rPr>
+            </w:pPr>
+            <w:r>
+              <w:rPr>
+                <w:lang w:val="de-CH"/>
+              </w:rPr>
+              <w:t>2.0</w:t>
+            </w:r>
+          </w:p>
+        </w:tc>
+        <w:tc>
+          <w:tcPr>
+            <w:tcW w:w="1843" w:type="dxa"/>
+            <w:gridSpan w:val="2"/>
+          </w:tcPr>
+          <w:p>
+            <w:pPr>
+              <w:rPr>
+                <w:lang w:val="de-CH"/>
+              </w:rPr>
+            </w:pPr>
+            <w:r>
+              <w:rPr>
+                <w:lang w:val="de-CH"/>
+              </w:rPr>
+              <w:t>Arzt / Psychiater</w:t>
+            </w:r>
+          </w:p>
+        </w:tc>
+        <w:tc>
+          <w:tcPr>
+            <w:tcW w:w="5843" w:type="dxa"/>
+          </w:tcPr>
+          <w:p>
+            <w:pPr>
+              <w:rPr>
+                <w:lang w:val="de-CH"/>
+              </w:rPr>
+            </w:pPr>
+            <w:r>
+              <w:rPr>
+                <w:lang w:val="de-CH"/>
+              </w:rPr>
+              <w:t xml:space="preserve">Arzt gibt </w:t>
+            </w:r>
+            <w:r>
+              <w:rPr>
+                <w:lang w:val="de-CH"/>
+              </w:rPr>
+              <w:t>Medikamentennamen</w:t>
+            </w:r>
+            <w:r>
+              <w:rPr>
+                <w:lang w:val="de-CH"/>
+              </w:rPr>
+              <w:t xml:space="preserve">,  </w:t>
+            </w:r>
+            <w:r>
+              <w:rPr>
+                <w:lang w:val="de-CH"/>
+              </w:rPr>
+              <w:t>Gültig- bis Datum und eine Bemerkung ein.</w:t>
+            </w:r>
+          </w:p>
+        </w:tc>
+      </w:tr>
+      <w:tr>
+        <w:tc>
+          <w:tcPr>
+            <w:tcW w:w="1526" w:type="dxa"/>
+          </w:tcPr>
+          <w:p>
+            <w:pPr>
+              <w:rPr>
+                <w:lang w:val="de-CH"/>
+              </w:rPr>
+            </w:pPr>
+            <w:r>
+              <w:rPr>
+                <w:lang w:val="de-CH"/>
+              </w:rPr>
+              <w:t>3.0</w:t>
+            </w:r>
+          </w:p>
+        </w:tc>
+        <w:tc>
+          <w:tcPr>
+            <w:tcW w:w="1843" w:type="dxa"/>
+            <w:gridSpan w:val="2"/>
+          </w:tcPr>
+          <w:p>
+            <w:pPr>
+              <w:rPr>
+                <w:lang w:val="de-CH"/>
+              </w:rPr>
+            </w:pPr>
+            <w:r>
+              <w:rPr>
+                <w:lang w:val="de-CH"/>
+              </w:rPr>
+              <w:t>System</w:t>
+            </w:r>
+          </w:p>
+        </w:tc>
+        <w:tc>
+          <w:tcPr>
+            <w:tcW w:w="5843" w:type="dxa"/>
+          </w:tcPr>
+          <w:p>
+            <w:pPr>
+              <w:rPr>
+                <w:lang w:val="de-CH"/>
+              </w:rPr>
+            </w:pPr>
+            <w:r>
+              <w:rPr>
+                <w:lang w:val="de-CH"/>
+              </w:rPr>
+              <w:t>Validiert eingegebene Daten.</w:t>
+            </w:r>
+          </w:p>
+        </w:tc>
+      </w:tr>
+      <w:tr>
+        <w:tc>
+          <w:tcPr>
+            <w:tcW w:w="1526" w:type="dxa"/>
+          </w:tcPr>
+          <w:p>
+            <w:pPr>
+              <w:rPr>
+                <w:lang w:val="de-CH"/>
+              </w:rPr>
+            </w:pPr>
+            <w:r>
+              <w:rPr>
+                <w:lang w:val="de-CH"/>
+              </w:rPr>
+              <w:t>4.0</w:t>
+            </w:r>
+          </w:p>
+        </w:tc>
+        <w:tc>
+          <w:tcPr>
+            <w:tcW w:w="1843" w:type="dxa"/>
+            <w:gridSpan w:val="2"/>
+          </w:tcPr>
+          <w:p>
+            <w:pPr>
+              <w:rPr>
+                <w:lang w:val="de-CH"/>
+              </w:rPr>
+            </w:pPr>
+            <w:r>
+              <w:rPr>
+                <w:lang w:val="de-CH"/>
+              </w:rPr>
+              <w:t>System</w:t>
+            </w:r>
+          </w:p>
+        </w:tc>
+        <w:tc>
+          <w:tcPr>
+            <w:tcW w:w="5843" w:type="dxa"/>
+          </w:tcPr>
+          <w:p>
+            <w:pPr>
+              <w:rPr>
+                <w:lang w:val="de-CH"/>
+              </w:rPr>
+            </w:pPr>
+            <w:r>
+              <w:rPr>
+                <w:lang w:val="de-CH"/>
+              </w:rPr>
+              <w:t>Legt Medikation in der Datenbank ab.</w:t>
+            </w:r>
+          </w:p>
+        </w:tc>
+      </w:tr>
+      <w:tr>
+        <w:tc>
+          <w:tcPr>
+            <w:tcW w:w="1526" w:type="dxa"/>
+          </w:tcPr>
+          <w:p>
+            <w:pPr>
+              <w:rPr>
+                <w:lang w:val="de-CH"/>
+              </w:rPr>
+            </w:pPr>
+            <w:r>
+              <w:rPr>
+                <w:lang w:val="de-CH"/>
+              </w:rPr>
+              <w:t>5.0</w:t>
+            </w:r>
+          </w:p>
+        </w:tc>
+        <w:tc>
+          <w:tcPr>
+            <w:tcW w:w="1843" w:type="dxa"/>
+            <w:gridSpan w:val="2"/>
+          </w:tcPr>
+          <w:p>
+            <w:pPr>
+              <w:rPr>
+                <w:lang w:val="de-CH"/>
+              </w:rPr>
+            </w:pPr>
+            <w:r>
+              <w:rPr>
+                <w:lang w:val="de-CH"/>
+              </w:rPr>
+              <w:t>System</w:t>
+            </w:r>
+          </w:p>
+        </w:tc>
+        <w:tc>
+          <w:tcPr>
+            <w:tcW w:w="5843" w:type="dxa"/>
+          </w:tcPr>
+          <w:p>
+            <w:pPr>
+              <w:rPr>
+                <w:lang w:val="de-CH"/>
+              </w:rPr>
+            </w:pPr>
+            <w:r>
+              <w:rPr>
+                <w:lang w:val="de-CH"/>
+              </w:rPr>
+              <w:t>Gibt Meldung auf Infoleiste aus.</w:t>
+            </w:r>
+          </w:p>
+        </w:tc>
+      </w:tr>
+      <w:tr>
+        <w:tc>
+          <w:tcPr>
+            <w:tcW w:w="9212" w:type="dxa"/>
+            <w:gridSpan w:val="4"/>
+          </w:tcPr>
+          <w:p>
+            <w:pPr>
+              <w:rPr>
+                <w:lang w:val="de-CH"/>
+              </w:rPr>
+            </w:pPr>
+          </w:p>
+        </w:tc>
+      </w:tr>
+      <w:tr>
+        <w:tc>
+          <w:tcPr>
+            <w:tcW w:w="9212" w:type="dxa"/>
+            <w:gridSpan w:val="4"/>
+          </w:tcPr>
+          <w:p>
+            <w:pPr>
+              <w:rPr>
+                <w:lang w:val="de-CH"/>
+              </w:rPr>
+            </w:pPr>
+            <w:r>
+              <w:rPr>
+                <w:lang w:val="de-CH"/>
+              </w:rPr>
+              <w:t>Ausnahmen, Varianten:</w:t>
+            </w:r>
+          </w:p>
+        </w:tc>
+      </w:tr>
+      <w:tr>
+        <w:tc>
+          <w:tcPr>
+            <w:tcW w:w="1526" w:type="dxa"/>
+            <w:shd w:val="clear" w:color="auto" w:fill="BFBFBF" w:themeFill="background1" w:themeFillShade="BF"/>
+          </w:tcPr>
+          <w:p>
+            <w:pPr>
+              <w:rPr>
+                <w:lang w:val="de-CH"/>
+              </w:rPr>
+            </w:pPr>
+            <w:r>
+              <w:rPr>
+                <w:lang w:val="de-CH"/>
+              </w:rPr>
+              <w:t>Nr.</w:t>
+            </w:r>
+          </w:p>
+        </w:tc>
+        <w:tc>
+          <w:tcPr>
+            <w:tcW w:w="1843" w:type="dxa"/>
+            <w:gridSpan w:val="2"/>
+            <w:shd w:val="clear" w:color="auto" w:fill="BFBFBF" w:themeFill="background1" w:themeFillShade="BF"/>
+          </w:tcPr>
+          <w:p>
+            <w:pPr>
+              <w:rPr>
+                <w:lang w:val="de-CH"/>
+              </w:rPr>
+            </w:pPr>
+            <w:r>
+              <w:rPr>
+                <w:lang w:val="de-CH"/>
+              </w:rPr>
+              <w:t>Wer</w:t>
+            </w:r>
+          </w:p>
+        </w:tc>
+        <w:tc>
+          <w:tcPr>
+            <w:tcW w:w="5843" w:type="dxa"/>
+            <w:shd w:val="clear" w:color="auto" w:fill="BFBFBF" w:themeFill="background1" w:themeFillShade="BF"/>
+          </w:tcPr>
+          <w:p>
+            <w:pPr>
+              <w:rPr>
+                <w:lang w:val="de-CH"/>
+              </w:rPr>
+            </w:pPr>
+            <w:r>
+              <w:rPr>
+                <w:lang w:val="de-CH"/>
+              </w:rPr>
+              <w:t>Was</w:t>
+            </w:r>
+          </w:p>
+        </w:tc>
+      </w:tr>
+      <w:tr>
+        <w:tc>
+          <w:tcPr>
+            <w:tcW w:w="1526" w:type="dxa"/>
+            <w:shd w:val="clear" w:color="auto" w:fill="FFFFFF" w:themeFill="background1"/>
+          </w:tcPr>
+          <w:p>
+            <w:pPr>
+              <w:rPr>
+                <w:lang w:val="de-CH"/>
+              </w:rPr>
+            </w:pPr>
+            <w:r>
+              <w:rPr>
+                <w:lang w:val="de-CH"/>
+              </w:rPr>
+              <w:t>3.1</w:t>
+            </w:r>
+          </w:p>
+        </w:tc>
+        <w:tc>
+          <w:tcPr>
+            <w:tcW w:w="1843" w:type="dxa"/>
+            <w:gridSpan w:val="2"/>
+            <w:shd w:val="clear" w:color="auto" w:fill="FFFFFF" w:themeFill="background1"/>
+          </w:tcPr>
+          <w:p>
+            <w:pPr>
+              <w:rPr>
+                <w:lang w:val="de-CH"/>
+              </w:rPr>
+            </w:pPr>
+            <w:r>
+              <w:rPr>
+                <w:lang w:val="de-CH"/>
+              </w:rPr>
+              <w:t>System</w:t>
+            </w:r>
+          </w:p>
+        </w:tc>
+        <w:tc>
+          <w:tcPr>
+            <w:tcW w:w="5843" w:type="dxa"/>
+            <w:shd w:val="clear" w:color="auto" w:fill="FFFFFF" w:themeFill="background1"/>
+          </w:tcPr>
+          <w:p>
+            <w:pPr>
+              <w:rPr>
+                <w:lang w:val="de-CH"/>
+              </w:rPr>
+            </w:pPr>
+            <w:r>
+              <w:rPr>
+                <w:lang w:val="de-CH"/>
+              </w:rPr>
+              <w:t xml:space="preserve">Daten </w:t>
+            </w:r>
+            <w:proofErr w:type="spellStart"/>
+            <w:r>
+              <w:rPr>
+                <w:lang w:val="de-CH"/>
+              </w:rPr>
+              <w:t>nich</w:t>
+            </w:r>
+            <w:proofErr w:type="spellEnd"/>
+            <w:r>
+              <w:rPr>
+                <w:lang w:val="de-CH"/>
+              </w:rPr>
+              <w:t xml:space="preserve"> </w:t>
+            </w:r>
+            <w:proofErr w:type="spellStart"/>
+            <w:r>
+              <w:rPr>
+                <w:lang w:val="de-CH"/>
+              </w:rPr>
+              <w:t>i.O</w:t>
+            </w:r>
+            <w:proofErr w:type="spellEnd"/>
+            <w:r>
+              <w:rPr>
+                <w:lang w:val="de-CH"/>
+              </w:rPr>
+              <w:t>.</w:t>
+            </w:r>
+          </w:p>
+        </w:tc>
+      </w:tr>
+      <w:tr>
+        <w:tc>
+          <w:tcPr>
+            <w:tcW w:w="1526" w:type="dxa"/>
+            <w:shd w:val="clear" w:color="auto" w:fill="FFFFFF" w:themeFill="background1"/>
+          </w:tcPr>
+          <w:p>
+            <w:pPr>
+              <w:rPr>
+                <w:lang w:val="de-CH"/>
+              </w:rPr>
+            </w:pPr>
+            <w:r>
+              <w:rPr>
+                <w:lang w:val="de-CH"/>
+              </w:rPr>
+              <w:t>3.2</w:t>
+            </w:r>
+          </w:p>
+        </w:tc>
+        <w:tc>
+          <w:tcPr>
+            <w:tcW w:w="1843" w:type="dxa"/>
+            <w:gridSpan w:val="2"/>
+            <w:shd w:val="clear" w:color="auto" w:fill="FFFFFF" w:themeFill="background1"/>
+          </w:tcPr>
+          <w:p>
+            <w:pPr>
+              <w:rPr>
+                <w:lang w:val="de-CH"/>
+              </w:rPr>
+            </w:pPr>
+            <w:r>
+              <w:rPr>
+                <w:lang w:val="de-CH"/>
+              </w:rPr>
+              <w:t>System</w:t>
+            </w:r>
+          </w:p>
+        </w:tc>
+        <w:tc>
+          <w:tcPr>
+            <w:tcW w:w="5843" w:type="dxa"/>
+            <w:shd w:val="clear" w:color="auto" w:fill="FFFFFF" w:themeFill="background1"/>
+          </w:tcPr>
+          <w:p>
+            <w:pPr>
+              <w:rPr>
+                <w:lang w:val="de-CH"/>
+              </w:rPr>
+            </w:pPr>
+            <w:r>
+              <w:rPr>
+                <w:lang w:val="de-CH"/>
+              </w:rPr>
+              <w:t>Gibt Fehlermeldung mit Angabe nicht korrekter Daten aus</w:t>
+            </w:r>
+          </w:p>
+        </w:tc>
+      </w:tr>
+      <w:tr>
+        <w:tc>
+          <w:tcPr>
+            <w:tcW w:w="1526" w:type="dxa"/>
+            <w:shd w:val="clear" w:color="auto" w:fill="FFFFFF" w:themeFill="background1"/>
+          </w:tcPr>
+          <w:p>
+            <w:pPr>
+              <w:rPr>
+                <w:lang w:val="de-CH"/>
+              </w:rPr>
+            </w:pPr>
+            <w:r>
+              <w:rPr>
+                <w:lang w:val="de-CH"/>
+              </w:rPr>
+              <w:t>3.3</w:t>
+            </w:r>
+          </w:p>
+        </w:tc>
+        <w:tc>
+          <w:tcPr>
+            <w:tcW w:w="1843" w:type="dxa"/>
+            <w:gridSpan w:val="2"/>
+            <w:shd w:val="clear" w:color="auto" w:fill="FFFFFF" w:themeFill="background1"/>
+          </w:tcPr>
+          <w:p>
+            <w:pPr>
+              <w:rPr>
+                <w:lang w:val="de-CH"/>
+              </w:rPr>
+            </w:pPr>
+            <w:r>
+              <w:rPr>
+                <w:lang w:val="de-CH"/>
+              </w:rPr>
+              <w:t>Benutzer</w:t>
+            </w:r>
+          </w:p>
+        </w:tc>
+        <w:tc>
+          <w:tcPr>
+            <w:tcW w:w="5843" w:type="dxa"/>
+            <w:shd w:val="clear" w:color="auto" w:fill="FFFFFF" w:themeFill="background1"/>
+          </w:tcPr>
+          <w:p>
+            <w:pPr>
+              <w:rPr>
+                <w:lang w:val="de-CH"/>
+              </w:rPr>
+            </w:pPr>
+            <w:r>
+              <w:rPr>
+                <w:lang w:val="de-CH"/>
+              </w:rPr>
+              <w:t>Korrektur der Daten</w:t>
+            </w:r>
+          </w:p>
+        </w:tc>
+      </w:tr>
+      <w:tr>
+        <w:tc>
+          <w:tcPr>
+            <w:tcW w:w="1526" w:type="dxa"/>
+            <w:shd w:val="clear" w:color="auto" w:fill="FFFFFF" w:themeFill="background1"/>
+          </w:tcPr>
+          <w:p>
+            <w:pPr>
+              <w:rPr>
+                <w:lang w:val="de-CH"/>
+              </w:rPr>
+            </w:pPr>
+            <w:r>
+              <w:rPr>
+                <w:lang w:val="de-CH"/>
+              </w:rPr>
+              <w:t>3.4</w:t>
+            </w:r>
+          </w:p>
+        </w:tc>
+        <w:tc>
+          <w:tcPr>
+            <w:tcW w:w="1843" w:type="dxa"/>
+            <w:gridSpan w:val="2"/>
+            <w:shd w:val="clear" w:color="auto" w:fill="FFFFFF" w:themeFill="background1"/>
+          </w:tcPr>
+          <w:p>
+            <w:pPr>
+              <w:rPr>
+                <w:lang w:val="de-CH"/>
+              </w:rPr>
+            </w:pPr>
+            <w:r>
+              <w:rPr>
+                <w:lang w:val="de-CH"/>
+              </w:rPr>
+              <w:t>System</w:t>
+            </w:r>
+          </w:p>
+        </w:tc>
+        <w:tc>
+          <w:tcPr>
+            <w:tcW w:w="5843" w:type="dxa"/>
+            <w:shd w:val="clear" w:color="auto" w:fill="FFFFFF" w:themeFill="background1"/>
+          </w:tcPr>
+          <w:p>
+            <w:pPr>
+              <w:rPr>
+                <w:lang w:val="de-CH"/>
+              </w:rPr>
+            </w:pPr>
+            <w:r>
+              <w:rPr>
+                <w:lang w:val="de-CH"/>
+              </w:rPr>
+              <w:t>Erneuter Aufruf des Speichervorgangs.</w:t>
+            </w:r>
+          </w:p>
+        </w:tc>
+      </w:tr>
+    </w:tbl>
+    <w:p>
+      <w:pPr>
+        <w:rPr>
+          <w:lang w:val="de-CH"/>
+        </w:rPr>
+      </w:pPr>
+    </w:p>
+    <w:p>
+      <w:pPr>
+        <w:pStyle w:val="berschrift3"/>
+      </w:pPr>
+      <w:bookmarkStart w:id="12" w:name="_Toc447288909"/>
+      <w:r>
+        <w:t>Systemarchitektur</w:t>
+      </w:r>
+      <w:bookmarkStart w:id="13" w:name="_GoBack"/>
+      <w:bookmarkEnd w:id="12"/>
+      <w:bookmarkEnd w:id="13"/>
+    </w:p>
+    <w:p>
+      <w:pPr>
+        <w:rPr>
+          <w:i/>
+          <w:lang w:val="de-CH"/>
+        </w:rPr>
+      </w:pPr>
+      <w:r>
+        <w:rPr>
+          <w:i/>
+          <w:lang w:val="de-CH"/>
+        </w:rPr>
+        <w:t xml:space="preserve">Nur sehr high </w:t>
+      </w:r>
       <w:proofErr w:type="spellStart"/>
       <w:r>
-        <w:t>Use</w:t>
+        <w:rPr>
+          <w:i/>
+          <w:lang w:val="de-CH"/>
+        </w:rPr>
+        <w:t>level</w:t>
       </w:r>
       <w:proofErr w:type="spellEnd"/>
       <w:r>
-        <w:t xml:space="preserve"> </w:t>
-      </w:r>
-      <w:bookmarkStart w:id="13" w:name="_GoBack"/>
-      <w:bookmarkEnd w:id="13"/>
-      <w:r>
-        <w:t>Case</w:t>
-      </w:r>
-      <w:r>
-        <w:t>: Login</w:t>
-      </w:r>
-      <w:bookmarkEnd w:id="12"/>
-    </w:p>
-    <w:p>
-      <w:pPr>
-        <w:rPr>
-          <w:lang w:val="de-CH"/>
-        </w:rPr>
-      </w:pPr>
+        <w:rPr>
+          <w:i/>
+          <w:lang w:val="de-CH"/>
+        </w:rPr>
+        <w:t xml:space="preserve"> -&gt; kommt später in Vorlesung</w:t>
+      </w:r>
     </w:p>
     <w:p>
       <w:pPr>
         <w:pStyle w:val="berschrift3"/>
       </w:pPr>
-      <w:bookmarkStart w:id="14" w:name="_Toc447288908"/>
+      <w:bookmarkStart w:id="14" w:name="_Toc447288910"/>
+      <w:r>
+        <w:t xml:space="preserve">System </w:t>
+      </w:r>
       <w:proofErr w:type="spellStart"/>
       <w:r>
-        <w:t>Use</w:t>
-      </w:r>
+        <w:t>Requirements</w:t>
+      </w:r>
+      <w:bookmarkEnd w:id="14"/>
       <w:proofErr w:type="spellEnd"/>
-      <w:r>
-        <w:t xml:space="preserve"> Case: …</w:t>
-      </w:r>
-      <w:bookmarkEnd w:id="14"/>
-    </w:p>
-    <w:p>
-      <w:pPr>
-        <w:rPr>
-          <w:lang w:val="de-CH"/>
-        </w:rPr>
-      </w:pPr>
     </w:p>
     <w:p>
       <w:pPr>
         <w:pStyle w:val="berschrift3"/>
       </w:pPr>
-      <w:bookmarkStart w:id="15" w:name="_Toc447288909"/>
-      <w:r>
-        <w:t>Systemarchitektur</w:t>
+      <w:bookmarkStart w:id="15" w:name="_Toc447288911"/>
+      <w:r>
+        <w:t xml:space="preserve">Funktionale </w:t>
+      </w:r>
+      <w:proofErr w:type="spellStart"/>
+      <w:r>
+        <w:t>Requirements</w:t>
       </w:r>
       <w:bookmarkEnd w:id="15"/>
-    </w:p>
-    <w:p>
-      <w:pPr>
-        <w:rPr>
-          <w:i/>
-          <w:lang w:val="de-CH"/>
-        </w:rPr>
-      </w:pPr>
-      <w:r>
-        <w:rPr>
-          <w:i/>
-          <w:lang w:val="de-CH"/>
-        </w:rPr>
-        <w:t xml:space="preserve">Nur sehr high </w:t>
-      </w:r>
-      <w:proofErr w:type="spellStart"/>
-      <w:r>
-        <w:rPr>
-          <w:i/>
-          <w:lang w:val="de-CH"/>
-        </w:rPr>
-        <w:t>level</w:t>
-      </w:r>
       <w:proofErr w:type="spellEnd"/>
-      <w:r>
-        <w:rPr>
-          <w:i/>
-          <w:lang w:val="de-CH"/>
-        </w:rPr>
-        <w:t xml:space="preserve"> -&gt; kommt später in Vorlesung</w:t>
-      </w:r>
+    </w:p>
+    <w:p>
+      <w:pPr>
+        <w:rPr>
+          <w:lang w:val="de-CH"/>
+        </w:rPr>
+      </w:pPr>
     </w:p>
     <w:p>
       <w:pPr>
         <w:pStyle w:val="berschrift3"/>
       </w:pPr>
-      <w:bookmarkStart w:id="16" w:name="_Toc447288910"/>
-      <w:r>
-        <w:t xml:space="preserve">System </w:t>
+      <w:bookmarkStart w:id="16" w:name="_Toc447288912"/>
+      <w:r>
+        <w:t xml:space="preserve">Nichtfunktionale </w:t>
       </w:r>
       <w:proofErr w:type="spellStart"/>
       <w:r>
@@ -3260,37 +6223,37 @@
     </w:p>
     <w:p>
       <w:pPr>
+        <w:rPr>
+          <w:lang w:val="de-CH"/>
+        </w:rPr>
+      </w:pPr>
+    </w:p>
+    <w:p>
+      <w:pPr>
         <w:pStyle w:val="berschrift3"/>
       </w:pPr>
-      <w:bookmarkStart w:id="17" w:name="_Toc447288911"/>
-      <w:r>
-        <w:t xml:space="preserve">Funktionale </w:t>
-      </w:r>
+      <w:bookmarkStart w:id="17" w:name="_Toc447288913"/>
+      <w:r>
+        <w:t>Weiterentwicklung</w:t>
+      </w:r>
+      <w:bookmarkEnd w:id="17"/>
+    </w:p>
+    <w:p>
+      <w:pPr>
+        <w:rPr>
+          <w:lang w:val="de-CH"/>
+        </w:rPr>
+      </w:pPr>
+    </w:p>
+    <w:p>
+      <w:pPr>
+        <w:pStyle w:val="berschrift3"/>
+      </w:pPr>
+      <w:bookmarkStart w:id="18" w:name="_Toc447288914"/>
       <w:proofErr w:type="spellStart"/>
       <w:r>
-        <w:t>Requirements</w:t>
-      </w:r>
-      <w:bookmarkEnd w:id="17"/>
-      <w:proofErr w:type="spellEnd"/>
-    </w:p>
-    <w:p>
-      <w:pPr>
-        <w:rPr>
-          <w:lang w:val="de-CH"/>
-        </w:rPr>
-      </w:pPr>
-    </w:p>
-    <w:p>
-      <w:pPr>
-        <w:pStyle w:val="berschrift3"/>
-      </w:pPr>
-      <w:bookmarkStart w:id="18" w:name="_Toc447288912"/>
-      <w:r>
-        <w:t xml:space="preserve">Nichtfunktionale </w:t>
-      </w:r>
-      <w:proofErr w:type="spellStart"/>
-      <w:r>
-        <w:t>Requirements</w:t>
+        <w:lastRenderedPageBreak/>
+        <w:t>Testing</w:t>
       </w:r>
       <w:bookmarkEnd w:id="18"/>
       <w:proofErr w:type="spellEnd"/>
@@ -3306,9 +6269,9 @@
       <w:pPr>
         <w:pStyle w:val="berschrift3"/>
       </w:pPr>
-      <w:bookmarkStart w:id="19" w:name="_Toc447288913"/>
-      <w:r>
-        <w:t>Weiterentwicklung</w:t>
+      <w:bookmarkStart w:id="19" w:name="_Toc447288915"/>
+      <w:r>
+        <w:t>Anhang</w:t>
       </w:r>
       <w:bookmarkEnd w:id="19"/>
     </w:p>
@@ -3323,48 +6286,11 @@
       <w:pPr>
         <w:pStyle w:val="berschrift3"/>
       </w:pPr>
-      <w:bookmarkStart w:id="20" w:name="_Toc447288914"/>
-      <w:proofErr w:type="spellStart"/>
-      <w:r>
-        <w:t>Testing</w:t>
+      <w:bookmarkStart w:id="20" w:name="_Toc447288916"/>
+      <w:r>
+        <w:t>Index</w:t>
       </w:r>
       <w:bookmarkEnd w:id="20"/>
-      <w:proofErr w:type="spellEnd"/>
-    </w:p>
-    <w:p>
-      <w:pPr>
-        <w:rPr>
-          <w:lang w:val="de-CH"/>
-        </w:rPr>
-      </w:pPr>
-    </w:p>
-    <w:p>
-      <w:pPr>
-        <w:pStyle w:val="berschrift3"/>
-      </w:pPr>
-      <w:bookmarkStart w:id="21" w:name="_Toc447288915"/>
-      <w:r>
-        <w:lastRenderedPageBreak/>
-        <w:t>Anhang</w:t>
-      </w:r>
-      <w:bookmarkEnd w:id="21"/>
-    </w:p>
-    <w:p>
-      <w:pPr>
-        <w:rPr>
-          <w:lang w:val="de-CH"/>
-        </w:rPr>
-      </w:pPr>
-    </w:p>
-    <w:p>
-      <w:pPr>
-        <w:pStyle w:val="berschrift3"/>
-      </w:pPr>
-      <w:bookmarkStart w:id="22" w:name="_Toc447288916"/>
-      <w:r>
-        <w:t>Index</w:t>
-      </w:r>
-      <w:bookmarkEnd w:id="22"/>
     </w:p>
     <w:p>
       <w:pPr>
@@ -3471,7 +6397,7 @@
         <w:b/>
         <w:noProof/>
       </w:rPr>
-      <w:t>4</w:t>
+      <w:t>5</w:t>
     </w:r>
     <w:r>
       <w:rPr>
@@ -5592,7 +8518,7 @@
 </file>
 
 <file path=customXml/itemProps1.xml><?xml version="1.0" encoding="utf-8"?>
-<ds:datastoreItem xmlns:ds="http://schemas.openxmlformats.org/officeDocument/2006/customXml" ds:itemID="{4EF5FD4C-985F-4FFE-A90D-DCE7FC661E25}">
+<ds:datastoreItem xmlns:ds="http://schemas.openxmlformats.org/officeDocument/2006/customXml" ds:itemID="{BB1BC4DA-EEFB-4E87-8DC0-C897FCED6AA8}">
   <ds:schemaRefs>
     <ds:schemaRef ds:uri="http://schemas.openxmlformats.org/officeDocument/2006/bibliography"/>
   </ds:schemaRefs>

</xml_diff>